<commit_message>
fix bags in docs
</commit_message>
<xml_diff>
--- a/Reports/report_part2.docx
+++ b/Reports/report_part2.docx
@@ -59,7 +59,15 @@
         <w:t xml:space="preserve"> his simple version, </w:t>
       </w:r>
       <w:r>
-        <w:t xml:space="preserve">we divide the data to three parts , train, test, validation, </w:t>
+        <w:t xml:space="preserve">we divide the data to three </w:t>
+      </w:r>
+      <w:proofErr w:type="gramStart"/>
+      <w:r>
+        <w:t>parts ,</w:t>
+      </w:r>
+      <w:proofErr w:type="gramEnd"/>
+      <w:r>
+        <w:t xml:space="preserve"> train, test, validation, </w:t>
       </w:r>
     </w:p>
     <w:p>
@@ -350,7 +358,15 @@
       </w:pPr>
       <w:r>
         <w:lastRenderedPageBreak/>
-        <w:t xml:space="preserve">Then for every iteration on all the data we keep the loss value for the train, test and validation in order to recognize over fitting if </w:t>
+        <w:t xml:space="preserve">Then for every iteration on all the data we keep the loss value for the train, </w:t>
+      </w:r>
+      <w:proofErr w:type="gramStart"/>
+      <w:r>
+        <w:t>test</w:t>
+      </w:r>
+      <w:proofErr w:type="gramEnd"/>
+      <w:r>
+        <w:t xml:space="preserve"> and validation in order to recognize over fitting if </w:t>
       </w:r>
       <w:r>
         <w:t>exist and</w:t>
@@ -442,10 +458,10 @@
           <w:noProof/>
         </w:rPr>
         <w:drawing>
-          <wp:inline distT="0" distB="0" distL="0" distR="0" wp14:anchorId="25FCF066" wp14:editId="472FCBA1">
-            <wp:extent cx="4907237" cy="2927445"/>
+          <wp:inline distT="0" distB="0" distL="0" distR="0" wp14:anchorId="270E0431" wp14:editId="1D5707D8">
+            <wp:extent cx="3858986" cy="2302569"/>
             <wp:effectExtent l="0" t="0" r="0" b="0"/>
-            <wp:docPr id="70" name="Picture 70" descr="Shape&#10;&#10;Description automatically generated"/>
+            <wp:docPr id="7" name="Picture 7" descr="Shape&#10;&#10;Description automatically generated"/>
             <wp:cNvGraphicFramePr>
               <a:graphicFrameLocks xmlns:a="http://schemas.openxmlformats.org/drawingml/2006/main" noChangeAspect="1"/>
             </wp:cNvGraphicFramePr>
@@ -453,13 +469,13 @@
               <a:graphicData uri="http://schemas.openxmlformats.org/drawingml/2006/picture">
                 <pic:pic xmlns:pic="http://schemas.openxmlformats.org/drawingml/2006/picture">
                   <pic:nvPicPr>
-                    <pic:cNvPr id="70" name="Picture 70" descr="Shape&#10;&#10;Description automatically generated"/>
+                    <pic:cNvPr id="7" name="Picture 7" descr="Shape&#10;&#10;Description automatically generated"/>
                     <pic:cNvPicPr>
                       <a:picLocks noChangeAspect="1" noChangeArrowheads="1"/>
                     </pic:cNvPicPr>
                   </pic:nvPicPr>
                   <pic:blipFill>
-                    <a:blip r:embed="rId10">
+                    <a:blip r:embed="rId10" cstate="print">
                       <a:extLst>
                         <a:ext uri="{28A0092B-C50C-407E-A947-70E740481C1C}">
                           <a14:useLocalDpi xmlns:a14="http://schemas.microsoft.com/office/drawing/2010/main" val="0"/>
@@ -474,7 +490,7 @@
                   <pic:spPr bwMode="auto">
                     <a:xfrm>
                       <a:off x="0" y="0"/>
-                      <a:ext cx="4911525" cy="2930003"/>
+                      <a:ext cx="3868395" cy="2308183"/>
                     </a:xfrm>
                     <a:prstGeom prst="rect">
                       <a:avLst/>
@@ -501,7 +517,24 @@
         <w:jc w:val="both"/>
       </w:pPr>
       <w:r>
-        <w:t>As we can see the loss function decrease very fast, and we limit to 0 for only 60 epoch,</w:t>
+        <w:t xml:space="preserve">As we can see the loss function decrease very fast, and we limit to 0 for only </w:t>
+      </w:r>
+      <w:r>
+        <w:t>8</w:t>
+      </w:r>
+      <w:r>
+        <w:t xml:space="preserve">0 </w:t>
+      </w:r>
+      <w:proofErr w:type="gramStart"/>
+      <w:r>
+        <w:t>epoch</w:t>
+      </w:r>
+      <w:proofErr w:type="gramEnd"/>
+      <w:r>
+        <w:t>,</w:t>
+      </w:r>
+      <w:r>
+        <w:t xml:space="preserve"> we can show from the graph that we not tackle with overfitting.</w:t>
       </w:r>
     </w:p>
     <w:p>
@@ -664,32 +697,40 @@
         <w:jc w:val="both"/>
       </w:pPr>
       <w:r>
+        <w:t>we can see</w:t>
+      </w:r>
+      <w:r>
+        <w:t xml:space="preserve"> it too </w:t>
+      </w:r>
+      <w:proofErr w:type="gramStart"/>
+      <w:r>
+        <w:t xml:space="preserve">from </w:t>
+      </w:r>
+      <w:r>
+        <w:t xml:space="preserve"> the</w:t>
+      </w:r>
+      <w:proofErr w:type="gramEnd"/>
+      <w:r>
+        <w:t xml:space="preserve"> </w:t>
+      </w:r>
+      <w:r>
+        <w:t>result of the</w:t>
+      </w:r>
+      <w:r>
+        <w:t xml:space="preserve"> confusion matrix,</w:t>
+      </w:r>
+    </w:p>
+    <w:p>
+      <w:pPr>
+        <w:bidi w:val="0"/>
+        <w:spacing w:line="276" w:lineRule="auto"/>
+        <w:jc w:val="both"/>
+      </w:pPr>
+      <w:r>
+        <w:rPr>
+          <w:noProof/>
+        </w:rPr>
         <w:lastRenderedPageBreak/>
-        <w:t>we can see</w:t>
-      </w:r>
-      <w:r>
-        <w:t xml:space="preserve"> it too from </w:t>
-      </w:r>
-      <w:r>
-        <w:t xml:space="preserve"> the </w:t>
-      </w:r>
-      <w:r>
-        <w:t>result of the</w:t>
-      </w:r>
-      <w:r>
-        <w:t xml:space="preserve"> confusion matrix,</w:t>
-      </w:r>
-    </w:p>
-    <w:p>
-      <w:pPr>
-        <w:bidi w:val="0"/>
-        <w:spacing w:line="276" w:lineRule="auto"/>
-        <w:jc w:val="both"/>
-      </w:pPr>
-      <w:r>
-        <w:rPr>
-          <w:noProof/>
-        </w:rPr>
         <w:drawing>
           <wp:inline distT="0" distB="0" distL="0" distR="0" wp14:anchorId="574ABAC1" wp14:editId="7BCBE352">
             <wp:extent cx="3439236" cy="2518571"/>
@@ -746,8 +787,13 @@
         <w:spacing w:line="276" w:lineRule="auto"/>
         <w:jc w:val="both"/>
       </w:pPr>
-      <w:r>
-        <w:t>First we want to check the option that the problem dependent on the number of epoch</w:t>
+      <w:proofErr w:type="gramStart"/>
+      <w:r>
+        <w:t>First</w:t>
+      </w:r>
+      <w:proofErr w:type="gramEnd"/>
+      <w:r>
+        <w:t xml:space="preserve"> we want to check the option that the problem dependent on the number of epoch</w:t>
       </w:r>
       <w:r>
         <w:t xml:space="preserve">s, </w:t>
@@ -760,10 +806,18 @@
         <w:jc w:val="both"/>
       </w:pPr>
       <w:r>
-        <w:t>So we run it 150 epochs,</w:t>
-      </w:r>
-      <w:r>
-        <w:t xml:space="preserve">  and we got this results,</w:t>
+        <w:t xml:space="preserve">So we run it 150 </w:t>
+      </w:r>
+      <w:proofErr w:type="gramStart"/>
+      <w:r>
+        <w:t>epochs,</w:t>
+      </w:r>
+      <w:r>
+        <w:t xml:space="preserve">  and</w:t>
+      </w:r>
+      <w:proofErr w:type="gramEnd"/>
+      <w:r>
+        <w:t xml:space="preserve"> we got this results,</w:t>
       </w:r>
     </w:p>
     <w:p>
@@ -849,7 +903,15 @@
         <w:t xml:space="preserve">As we can see the recall stay very low, </w:t>
       </w:r>
       <w:r>
-        <w:t>and the model didn't improve as we can thought, so we try to using methods of imbalance data</w:t>
+        <w:t xml:space="preserve">and the model didn't improve as we can thought, so we try to </w:t>
+      </w:r>
+      <w:proofErr w:type="gramStart"/>
+      <w:r>
+        <w:t>using</w:t>
+      </w:r>
+      <w:proofErr w:type="gramEnd"/>
+      <w:r>
+        <w:t xml:space="preserve"> methods of imbalance data</w:t>
       </w:r>
       <w:r>
         <w:t>,</w:t>
@@ -862,8 +924,13 @@
         <w:jc w:val="both"/>
       </w:pPr>
       <w:r>
-        <w:t>We try too to change the size of batch under assumption that the number of samples with 1 label very low in every batch, so we put 50 samples in every batch</w:t>
-      </w:r>
+        <w:t xml:space="preserve">We try too to change the size of batch under assumption that the number of samples with 1 label very low in every batch, so we put 50 samples in every </w:t>
+      </w:r>
+      <w:proofErr w:type="gramStart"/>
+      <w:r>
+        <w:t>batch</w:t>
+      </w:r>
+      <w:proofErr w:type="gramEnd"/>
       <w:r>
         <w:t xml:space="preserve"> and we got,</w:t>
       </w:r>
@@ -945,8 +1012,13 @@
         <w:spacing w:line="276" w:lineRule="auto"/>
         <w:jc w:val="both"/>
       </w:pPr>
-      <w:r>
-        <w:t>First we</w:t>
+      <w:proofErr w:type="gramStart"/>
+      <w:r>
+        <w:t>First</w:t>
+      </w:r>
+      <w:proofErr w:type="gramEnd"/>
+      <w:r>
+        <w:t xml:space="preserve"> we</w:t>
       </w:r>
       <w:r>
         <w:t xml:space="preserve"> added weights to the loss function, </w:t>
@@ -1063,7 +1135,15 @@
         <w:jc w:val="both"/>
       </w:pPr>
       <w:r>
-        <w:t>And we run it with 80 epoch,</w:t>
+        <w:t xml:space="preserve">And we run it with 80 </w:t>
+      </w:r>
+      <w:proofErr w:type="gramStart"/>
+      <w:r>
+        <w:t>epoch</w:t>
+      </w:r>
+      <w:proofErr w:type="gramEnd"/>
+      <w:r>
+        <w:t>,</w:t>
       </w:r>
     </w:p>
     <w:p>
@@ -1077,10 +1157,10 @@
           <w:noProof/>
         </w:rPr>
         <w:drawing>
-          <wp:inline distT="0" distB="0" distL="0" distR="0" wp14:anchorId="1549B261" wp14:editId="7DA4D61F">
-            <wp:extent cx="5274310" cy="3146425"/>
+          <wp:inline distT="0" distB="0" distL="0" distR="0" wp14:anchorId="67668F3E" wp14:editId="04AA1D66">
+            <wp:extent cx="5274310" cy="3147060"/>
             <wp:effectExtent l="0" t="0" r="0" b="0"/>
-            <wp:docPr id="77" name="Picture 77" descr="Shape&#10;&#10;Description automatically generated"/>
+            <wp:docPr id="8" name="Picture 8" descr="Shape&#10;&#10;Description automatically generated"/>
             <wp:cNvGraphicFramePr>
               <a:graphicFrameLocks xmlns:a="http://schemas.openxmlformats.org/drawingml/2006/main" noChangeAspect="1"/>
             </wp:cNvGraphicFramePr>
@@ -1088,7 +1168,7 @@
               <a:graphicData uri="http://schemas.openxmlformats.org/drawingml/2006/picture">
                 <pic:pic xmlns:pic="http://schemas.openxmlformats.org/drawingml/2006/picture">
                   <pic:nvPicPr>
-                    <pic:cNvPr id="77" name="Picture 77" descr="Shape&#10;&#10;Description automatically generated"/>
+                    <pic:cNvPr id="8" name="Picture 8" descr="Shape&#10;&#10;Description automatically generated"/>
                     <pic:cNvPicPr>
                       <a:picLocks noChangeAspect="1" noChangeArrowheads="1"/>
                     </pic:cNvPicPr>
@@ -1109,7 +1189,7 @@
                   <pic:spPr bwMode="auto">
                     <a:xfrm>
                       <a:off x="0" y="0"/>
-                      <a:ext cx="5274310" cy="3146425"/>
+                      <a:ext cx="5274310" cy="3147060"/>
                     </a:xfrm>
                     <a:prstGeom prst="rect">
                       <a:avLst/>
@@ -1133,7 +1213,15 @@
         <w:jc w:val="both"/>
       </w:pPr>
       <w:r>
-        <w:t>First, we can see that the loss function decrease like before,</w:t>
+        <w:t xml:space="preserve">First, we can see that the loss function </w:t>
+      </w:r>
+      <w:proofErr w:type="gramStart"/>
+      <w:r>
+        <w:t>decrease</w:t>
+      </w:r>
+      <w:proofErr w:type="gramEnd"/>
+      <w:r>
+        <w:t xml:space="preserve"> like before,</w:t>
       </w:r>
       <w:r>
         <w:t xml:space="preserve"> we can see too that we not deal with overfitting,</w:t>
@@ -1219,13 +1307,21 @@
         <w:t>increase, and the precision decrease (we tackle with the trade-off between the recall and precision)</w:t>
       </w:r>
       <w:r>
-        <w:t xml:space="preserve"> because that from now the model give more weight for 1 class</w:t>
+        <w:t xml:space="preserve"> because that from now the model give more weight for 1 </w:t>
+      </w:r>
+      <w:proofErr w:type="gramStart"/>
+      <w:r>
+        <w:t>class</w:t>
       </w:r>
       <w:r>
         <w:t xml:space="preserve">, </w:t>
       </w:r>
       <w:r>
-        <w:t xml:space="preserve"> the accuracy still stay </w:t>
+        <w:t xml:space="preserve"> the</w:t>
+      </w:r>
+      <w:proofErr w:type="gramEnd"/>
+      <w:r>
+        <w:t xml:space="preserve"> accuracy still stay </w:t>
       </w:r>
       <w:r>
         <w:t xml:space="preserve"> </w:t>
@@ -1347,7 +1443,15 @@
         <w:t xml:space="preserve">We try another method for imbalance data </w:t>
       </w:r>
       <w:r>
-        <w:t>oversampling, so we use sickit-learn library for that,</w:t>
+        <w:t xml:space="preserve">oversampling, so we use </w:t>
+      </w:r>
+      <w:proofErr w:type="spellStart"/>
+      <w:r>
+        <w:t>sickit</w:t>
+      </w:r>
+      <w:proofErr w:type="spellEnd"/>
+      <w:r>
+        <w:t>-learn library for that,</w:t>
       </w:r>
     </w:p>
     <w:p>
@@ -1422,7 +1526,15 @@
         <w:jc w:val="both"/>
       </w:pPr>
       <w:r>
-        <w:t>In the sampling_strategy we brought the model that the relative between the labels will be 0.9</w:t>
+        <w:t xml:space="preserve">In the </w:t>
+      </w:r>
+      <w:proofErr w:type="spellStart"/>
+      <w:r>
+        <w:t>sampling_strategy</w:t>
+      </w:r>
+      <w:proofErr w:type="spellEnd"/>
+      <w:r>
+        <w:t xml:space="preserve"> we brought the model that the relative between the labels will be 0.9</w:t>
       </w:r>
       <w:r>
         <w:t>, so the data look like this,</w:t>
@@ -1495,7 +1607,15 @@
         <w:jc w:val="both"/>
       </w:pPr>
       <w:r>
-        <w:t>we run the model again with 80 epochs and we got this results,</w:t>
+        <w:t xml:space="preserve">we run the model again with 80 epochs and we got </w:t>
+      </w:r>
+      <w:proofErr w:type="gramStart"/>
+      <w:r>
+        <w:t>this results</w:t>
+      </w:r>
+      <w:proofErr w:type="gramEnd"/>
+      <w:r>
+        <w:t>,</w:t>
       </w:r>
       <w:r>
         <w:t xml:space="preserve"> </w:t>
@@ -1571,15 +1691,24 @@
         <w:t xml:space="preserve">The recall increase very high, but the </w:t>
       </w:r>
       <w:r>
-        <w:t xml:space="preserve">decrease too much, the accuracy decrease very much, </w:t>
-      </w:r>
-    </w:p>
-    <w:p>
-      <w:pPr>
-        <w:bidi w:val="0"/>
-        <w:spacing w:line="276" w:lineRule="auto"/>
-        <w:jc w:val="both"/>
-      </w:pPr>
+        <w:t xml:space="preserve">decrease too much, the accuracy </w:t>
+      </w:r>
+      <w:proofErr w:type="gramStart"/>
+      <w:r>
+        <w:t>decrease</w:t>
+      </w:r>
+      <w:proofErr w:type="gramEnd"/>
+      <w:r>
+        <w:t xml:space="preserve"> very much, </w:t>
+      </w:r>
+    </w:p>
+    <w:p>
+      <w:pPr>
+        <w:bidi w:val="0"/>
+        <w:spacing w:line="276" w:lineRule="auto"/>
+        <w:jc w:val="both"/>
+      </w:pPr>
+      <w:proofErr w:type="gramStart"/>
       <w:r>
         <w:t>0.6973333333333334</w:t>
       </w:r>
@@ -1589,6 +1718,7 @@
       <w:r>
         <w:t>we</w:t>
       </w:r>
+      <w:proofErr w:type="gramEnd"/>
       <w:r>
         <w:t xml:space="preserve"> can see it too from the confusion matrix,</w:t>
       </w:r>
@@ -1677,7 +1807,29 @@
         <w:t xml:space="preserve"> we can see we have 4251 samples that the model label them as 1,</w:t>
       </w:r>
       <w:r>
-        <w:t xml:space="preserve"> so the incorrect increase very high,</w:t>
+        <w:t xml:space="preserve"> so the incorrect increase very high</w:t>
+      </w:r>
+      <w:r>
+        <w:t>.</w:t>
+      </w:r>
+      <w:r>
+        <w:t xml:space="preserve"> </w:t>
+      </w:r>
+    </w:p>
+    <w:p>
+      <w:pPr>
+        <w:bidi w:val="0"/>
+        <w:spacing w:line="276" w:lineRule="auto"/>
+        <w:jc w:val="both"/>
+      </w:pPr>
+      <w:r>
+        <w:t xml:space="preserve">Then we try to improve the best model that we got until here by using dynamic </w:t>
+      </w:r>
+      <w:r>
+        <w:t>learning rate,</w:t>
+      </w:r>
+      <w:r>
+        <w:t xml:space="preserve"> so for this we create tensor,</w:t>
       </w:r>
     </w:p>
     <w:p>
@@ -1691,10 +1843,10 @@
           <w:noProof/>
         </w:rPr>
         <w:drawing>
-          <wp:inline distT="0" distB="0" distL="0" distR="0" wp14:anchorId="1E4747BA" wp14:editId="69A27CFF">
-            <wp:extent cx="5274310" cy="3117215"/>
+          <wp:inline distT="0" distB="0" distL="0" distR="0" wp14:anchorId="622CB8EE" wp14:editId="7FEDAF0E">
+            <wp:extent cx="6281826" cy="300251"/>
             <wp:effectExtent l="0" t="0" r="0" b="0"/>
-            <wp:docPr id="85" name="Picture 85" descr="Shape&#10;&#10;Description automatically generated"/>
+            <wp:docPr id="1" name="Picture 1"/>
             <wp:cNvGraphicFramePr>
               <a:graphicFrameLocks xmlns:a="http://schemas.openxmlformats.org/drawingml/2006/main" noChangeAspect="1"/>
             </wp:cNvGraphicFramePr>
@@ -1702,36 +1854,23 @@
               <a:graphicData uri="http://schemas.openxmlformats.org/drawingml/2006/picture">
                 <pic:pic xmlns:pic="http://schemas.openxmlformats.org/drawingml/2006/picture">
                   <pic:nvPicPr>
-                    <pic:cNvPr id="85" name="Picture 85" descr="Shape&#10;&#10;Description automatically generated"/>
-                    <pic:cNvPicPr>
-                      <a:picLocks noChangeAspect="1" noChangeArrowheads="1"/>
-                    </pic:cNvPicPr>
+                    <pic:cNvPr id="1" name=""/>
+                    <pic:cNvPicPr/>
                   </pic:nvPicPr>
                   <pic:blipFill>
-                    <a:blip r:embed="rId24">
-                      <a:extLst>
-                        <a:ext uri="{28A0092B-C50C-407E-A947-70E740481C1C}">
-                          <a14:useLocalDpi xmlns:a14="http://schemas.microsoft.com/office/drawing/2010/main" val="0"/>
-                        </a:ext>
-                      </a:extLst>
-                    </a:blip>
-                    <a:srcRect/>
+                    <a:blip r:embed="rId24"/>
                     <a:stretch>
                       <a:fillRect/>
                     </a:stretch>
                   </pic:blipFill>
-                  <pic:spPr bwMode="auto">
+                  <pic:spPr>
                     <a:xfrm>
                       <a:off x="0" y="0"/>
-                      <a:ext cx="5274310" cy="3117215"/>
+                      <a:ext cx="6321879" cy="302165"/>
                     </a:xfrm>
                     <a:prstGeom prst="rect">
                       <a:avLst/>
                     </a:prstGeom>
-                    <a:noFill/>
-                    <a:ln>
-                      <a:noFill/>
-                    </a:ln>
                   </pic:spPr>
                 </pic:pic>
               </a:graphicData>
@@ -1739,43 +1878,15 @@
           </wp:inline>
         </w:drawing>
       </w:r>
-      <w:r>
-        <w:t xml:space="preserve"> </w:t>
-      </w:r>
-      <w:r>
-        <w:t xml:space="preserve"> </w:t>
-      </w:r>
-    </w:p>
-    <w:p>
-      <w:pPr>
-        <w:bidi w:val="0"/>
-        <w:spacing w:line="276" w:lineRule="auto"/>
-        <w:jc w:val="both"/>
-      </w:pPr>
-      <w:r>
-        <w:t>We can see to from all the graphs that we not deal with overfitting, we only tackle with the imbalanced data</w:t>
-      </w:r>
-      <w:r>
-        <w:t>.</w:t>
-      </w:r>
-      <w:r>
-        <w:t xml:space="preserve"> </w:t>
-      </w:r>
-    </w:p>
-    <w:p>
-      <w:pPr>
-        <w:bidi w:val="0"/>
-        <w:spacing w:line="276" w:lineRule="auto"/>
-        <w:jc w:val="both"/>
-      </w:pPr>
-      <w:r>
-        <w:t xml:space="preserve">Then we try to improve the best model that we got until here by using dynamic </w:t>
-      </w:r>
-      <w:r>
-        <w:t>learning rate,</w:t>
-      </w:r>
-      <w:r>
-        <w:t xml:space="preserve"> so for this we create tensor,</w:t>
+    </w:p>
+    <w:p>
+      <w:pPr>
+        <w:bidi w:val="0"/>
+        <w:spacing w:line="276" w:lineRule="auto"/>
+        <w:jc w:val="both"/>
+      </w:pPr>
+      <w:r>
+        <w:t>And we insert him to the gradient descent optimizer,</w:t>
       </w:r>
     </w:p>
     <w:p>
@@ -1789,10 +1900,10 @@
           <w:noProof/>
         </w:rPr>
         <w:drawing>
-          <wp:inline distT="0" distB="0" distL="0" distR="0" wp14:anchorId="622CB8EE" wp14:editId="7FEDAF0E">
-            <wp:extent cx="6281826" cy="300251"/>
+          <wp:inline distT="0" distB="0" distL="0" distR="0" wp14:anchorId="43F83739" wp14:editId="63B573BA">
+            <wp:extent cx="6213992" cy="225188"/>
             <wp:effectExtent l="0" t="0" r="0" b="0"/>
-            <wp:docPr id="1" name="Picture 1"/>
+            <wp:docPr id="88" name="Picture 88"/>
             <wp:cNvGraphicFramePr>
               <a:graphicFrameLocks xmlns:a="http://schemas.openxmlformats.org/drawingml/2006/main" noChangeAspect="1"/>
             </wp:cNvGraphicFramePr>
@@ -1812,7 +1923,7 @@
                   <pic:spPr>
                     <a:xfrm>
                       <a:off x="0" y="0"/>
-                      <a:ext cx="6321879" cy="302165"/>
+                      <a:ext cx="6277075" cy="227474"/>
                     </a:xfrm>
                     <a:prstGeom prst="rect">
                       <a:avLst/>
@@ -1824,15 +1935,8 @@
           </wp:inline>
         </w:drawing>
       </w:r>
-    </w:p>
-    <w:p>
-      <w:pPr>
-        <w:bidi w:val="0"/>
-        <w:spacing w:line="276" w:lineRule="auto"/>
-        <w:jc w:val="both"/>
-      </w:pPr>
-      <w:r>
-        <w:t>And we insert him to the gradient descent optimizer,</w:t>
+      <w:r>
+        <w:t>we too keep the loss that we got every iteration,</w:t>
       </w:r>
     </w:p>
     <w:p>
@@ -1846,10 +1950,10 @@
           <w:noProof/>
         </w:rPr>
         <w:drawing>
-          <wp:inline distT="0" distB="0" distL="0" distR="0" wp14:anchorId="43F83739" wp14:editId="63B573BA">
-            <wp:extent cx="6213992" cy="225188"/>
+          <wp:inline distT="0" distB="0" distL="0" distR="0" wp14:anchorId="00648886" wp14:editId="71170BFC">
+            <wp:extent cx="5070143" cy="441944"/>
             <wp:effectExtent l="0" t="0" r="0" b="0"/>
-            <wp:docPr id="88" name="Picture 88"/>
+            <wp:docPr id="89" name="Picture 89"/>
             <wp:cNvGraphicFramePr>
               <a:graphicFrameLocks xmlns:a="http://schemas.openxmlformats.org/drawingml/2006/main" noChangeAspect="1"/>
             </wp:cNvGraphicFramePr>
@@ -1869,7 +1973,7 @@
                   <pic:spPr>
                     <a:xfrm>
                       <a:off x="0" y="0"/>
-                      <a:ext cx="6277075" cy="227474"/>
+                      <a:ext cx="5085434" cy="443277"/>
                     </a:xfrm>
                     <a:prstGeom prst="rect">
                       <a:avLst/>
@@ -1881,8 +1985,23 @@
           </wp:inline>
         </w:drawing>
       </w:r>
-      <w:r>
-        <w:t>we too keep the loss that we got every iteration,</w:t>
+    </w:p>
+    <w:p>
+      <w:pPr>
+        <w:bidi w:val="0"/>
+        <w:spacing w:line="276" w:lineRule="auto"/>
+        <w:jc w:val="both"/>
+      </w:pPr>
+      <w:r>
+        <w:t xml:space="preserve">And every iteration on all the data we checked if the model loss </w:t>
+      </w:r>
+      <w:proofErr w:type="gramStart"/>
+      <w:r>
+        <w:t>decrease</w:t>
+      </w:r>
+      <w:proofErr w:type="gramEnd"/>
+      <w:r>
+        <w:t xml:space="preserve"> or increase, and we correct the learning rate,</w:t>
       </w:r>
     </w:p>
     <w:p>
@@ -1895,12 +2014,11 @@
         <w:rPr>
           <w:noProof/>
         </w:rPr>
-        <w:lastRenderedPageBreak/>
         <w:drawing>
-          <wp:inline distT="0" distB="0" distL="0" distR="0" wp14:anchorId="00648886" wp14:editId="71170BFC">
-            <wp:extent cx="5070143" cy="441944"/>
+          <wp:inline distT="0" distB="0" distL="0" distR="0" wp14:anchorId="1AFBF7E7" wp14:editId="30EECCF9">
+            <wp:extent cx="5274310" cy="540385"/>
             <wp:effectExtent l="0" t="0" r="0" b="0"/>
-            <wp:docPr id="89" name="Picture 89"/>
+            <wp:docPr id="90" name="Picture 90"/>
             <wp:cNvGraphicFramePr>
               <a:graphicFrameLocks xmlns:a="http://schemas.openxmlformats.org/drawingml/2006/main" noChangeAspect="1"/>
             </wp:cNvGraphicFramePr>
@@ -1920,63 +2038,6 @@
                   <pic:spPr>
                     <a:xfrm>
                       <a:off x="0" y="0"/>
-                      <a:ext cx="5085434" cy="443277"/>
-                    </a:xfrm>
-                    <a:prstGeom prst="rect">
-                      <a:avLst/>
-                    </a:prstGeom>
-                  </pic:spPr>
-                </pic:pic>
-              </a:graphicData>
-            </a:graphic>
-          </wp:inline>
-        </w:drawing>
-      </w:r>
-    </w:p>
-    <w:p>
-      <w:pPr>
-        <w:bidi w:val="0"/>
-        <w:spacing w:line="276" w:lineRule="auto"/>
-        <w:jc w:val="both"/>
-      </w:pPr>
-      <w:r>
-        <w:t>And every iteration on all the data we checked if the model loss decrease or increase, and we correct the learning rate,</w:t>
-      </w:r>
-    </w:p>
-    <w:p>
-      <w:pPr>
-        <w:bidi w:val="0"/>
-        <w:spacing w:line="276" w:lineRule="auto"/>
-        <w:jc w:val="both"/>
-      </w:pPr>
-      <w:r>
-        <w:rPr>
-          <w:noProof/>
-        </w:rPr>
-        <w:drawing>
-          <wp:inline distT="0" distB="0" distL="0" distR="0" wp14:anchorId="1AFBF7E7" wp14:editId="30EECCF9">
-            <wp:extent cx="5274310" cy="540385"/>
-            <wp:effectExtent l="0" t="0" r="0" b="0"/>
-            <wp:docPr id="90" name="Picture 90"/>
-            <wp:cNvGraphicFramePr>
-              <a:graphicFrameLocks xmlns:a="http://schemas.openxmlformats.org/drawingml/2006/main" noChangeAspect="1"/>
-            </wp:cNvGraphicFramePr>
-            <a:graphic xmlns:a="http://schemas.openxmlformats.org/drawingml/2006/main">
-              <a:graphicData uri="http://schemas.openxmlformats.org/drawingml/2006/picture">
-                <pic:pic xmlns:pic="http://schemas.openxmlformats.org/drawingml/2006/picture">
-                  <pic:nvPicPr>
-                    <pic:cNvPr id="1" name=""/>
-                    <pic:cNvPicPr/>
-                  </pic:nvPicPr>
-                  <pic:blipFill>
-                    <a:blip r:embed="rId28"/>
-                    <a:stretch>
-                      <a:fillRect/>
-                    </a:stretch>
-                  </pic:blipFill>
-                  <pic:spPr>
-                    <a:xfrm>
-                      <a:off x="0" y="0"/>
                       <a:ext cx="5274310" cy="540385"/>
                     </a:xfrm>
                     <a:prstGeom prst="rect">
@@ -2010,6 +2071,7 @@
         <w:rPr>
           <w:noProof/>
         </w:rPr>
+        <w:lastRenderedPageBreak/>
         <w:drawing>
           <wp:inline distT="0" distB="0" distL="0" distR="0" wp14:anchorId="4189A05A" wp14:editId="136CC647">
             <wp:extent cx="3773606" cy="2646556"/>
@@ -2028,7 +2090,7 @@
                     </pic:cNvPicPr>
                   </pic:nvPicPr>
                   <pic:blipFill>
-                    <a:blip r:embed="rId29">
+                    <a:blip r:embed="rId28">
                       <a:extLst>
                         <a:ext uri="{28A0092B-C50C-407E-A947-70E740481C1C}">
                           <a14:useLocalDpi xmlns:a14="http://schemas.microsoft.com/office/drawing/2010/main" val="0"/>
@@ -2074,36 +2136,247 @@
         <w:jc w:val="both"/>
       </w:pPr>
       <w:r>
-        <w:t>As we can see in compare to simple weight model, we can't see impact change in the performance of the model, so we can understand that the loss converge very good without the changeable of the learning rate.</w:t>
-      </w:r>
-    </w:p>
-    <w:p>
-      <w:pPr>
-        <w:bidi w:val="0"/>
-        <w:spacing w:line="276" w:lineRule="auto"/>
-        <w:jc w:val="both"/>
-      </w:pPr>
-    </w:p>
-    <w:p>
-      <w:pPr>
-        <w:bidi w:val="0"/>
-        <w:spacing w:line="276" w:lineRule="auto"/>
-        <w:jc w:val="both"/>
-      </w:pPr>
-    </w:p>
-    <w:p>
-      <w:pPr>
-        <w:bidi w:val="0"/>
-        <w:spacing w:line="276" w:lineRule="auto"/>
-        <w:jc w:val="both"/>
-      </w:pPr>
-    </w:p>
-    <w:p>
-      <w:pPr>
-        <w:bidi w:val="0"/>
-        <w:spacing w:line="276" w:lineRule="auto"/>
-        <w:jc w:val="both"/>
-      </w:pPr>
+        <w:t xml:space="preserve">As we can see in </w:t>
+      </w:r>
+      <w:proofErr w:type="gramStart"/>
+      <w:r>
+        <w:t>compare</w:t>
+      </w:r>
+      <w:proofErr w:type="gramEnd"/>
+      <w:r>
+        <w:t xml:space="preserve"> to simple weight model, we can't see impact change in the performance of the model, so we can understand that the loss converge very good without the changeable of the learning rate.</w:t>
+      </w:r>
+    </w:p>
+    <w:p>
+      <w:pPr>
+        <w:bidi w:val="0"/>
+        <w:spacing w:line="276" w:lineRule="auto"/>
+        <w:jc w:val="both"/>
+      </w:pPr>
+      <w:r>
+        <w:t xml:space="preserve">Finally, we </w:t>
+      </w:r>
+      <w:proofErr w:type="spellStart"/>
+      <w:r>
+        <w:t>concat</w:t>
+      </w:r>
+      <w:proofErr w:type="spellEnd"/>
+      <w:r>
+        <w:t xml:space="preserve"> the train </w:t>
+      </w:r>
+      <w:proofErr w:type="gramStart"/>
+      <w:r>
+        <w:t>set</w:t>
+      </w:r>
+      <w:proofErr w:type="gramEnd"/>
+      <w:r>
+        <w:t xml:space="preserve"> and the validation set,</w:t>
+      </w:r>
+    </w:p>
+    <w:p>
+      <w:pPr>
+        <w:bidi w:val="0"/>
+        <w:spacing w:line="276" w:lineRule="auto"/>
+        <w:jc w:val="both"/>
+      </w:pPr>
+      <w:r>
+        <w:rPr>
+          <w:noProof/>
+        </w:rPr>
+        <w:drawing>
+          <wp:inline distT="0" distB="0" distL="0" distR="0" wp14:anchorId="248C1626" wp14:editId="55C073E2">
+            <wp:extent cx="5274310" cy="528955"/>
+            <wp:effectExtent l="0" t="0" r="0" b="0"/>
+            <wp:docPr id="9" name="Picture 9" descr="Text&#10;&#10;Description automatically generated with medium confidence"/>
+            <wp:cNvGraphicFramePr>
+              <a:graphicFrameLocks xmlns:a="http://schemas.openxmlformats.org/drawingml/2006/main" noChangeAspect="1"/>
+            </wp:cNvGraphicFramePr>
+            <a:graphic xmlns:a="http://schemas.openxmlformats.org/drawingml/2006/main">
+              <a:graphicData uri="http://schemas.openxmlformats.org/drawingml/2006/picture">
+                <pic:pic xmlns:pic="http://schemas.openxmlformats.org/drawingml/2006/picture">
+                  <pic:nvPicPr>
+                    <pic:cNvPr id="9" name="Picture 9" descr="Text&#10;&#10;Description automatically generated with medium confidence"/>
+                    <pic:cNvPicPr/>
+                  </pic:nvPicPr>
+                  <pic:blipFill>
+                    <a:blip r:embed="rId29"/>
+                    <a:stretch>
+                      <a:fillRect/>
+                    </a:stretch>
+                  </pic:blipFill>
+                  <pic:spPr>
+                    <a:xfrm>
+                      <a:off x="0" y="0"/>
+                      <a:ext cx="5274310" cy="528955"/>
+                    </a:xfrm>
+                    <a:prstGeom prst="rect">
+                      <a:avLst/>
+                    </a:prstGeom>
+                  </pic:spPr>
+                </pic:pic>
+              </a:graphicData>
+            </a:graphic>
+          </wp:inline>
+        </w:drawing>
+      </w:r>
+    </w:p>
+    <w:p>
+      <w:pPr>
+        <w:bidi w:val="0"/>
+        <w:spacing w:line="276" w:lineRule="auto"/>
+        <w:jc w:val="both"/>
+      </w:pPr>
+      <w:r>
+        <w:t>And we check the model on the test set, and we got this result,</w:t>
+      </w:r>
+    </w:p>
+    <w:p>
+      <w:pPr>
+        <w:bidi w:val="0"/>
+        <w:spacing w:line="276" w:lineRule="auto"/>
+        <w:jc w:val="both"/>
+      </w:pPr>
+      <w:r>
+        <w:rPr>
+          <w:noProof/>
+        </w:rPr>
+        <w:drawing>
+          <wp:inline distT="0" distB="0" distL="0" distR="0" wp14:anchorId="706726BA" wp14:editId="41311CFA">
+            <wp:extent cx="3226232" cy="2247900"/>
+            <wp:effectExtent l="0" t="0" r="0" b="0"/>
+            <wp:docPr id="10" name="Picture 10" descr="Chart, treemap chart&#10;&#10;Description automatically generated"/>
+            <wp:cNvGraphicFramePr>
+              <a:graphicFrameLocks xmlns:a="http://schemas.openxmlformats.org/drawingml/2006/main" noChangeAspect="1"/>
+            </wp:cNvGraphicFramePr>
+            <a:graphic xmlns:a="http://schemas.openxmlformats.org/drawingml/2006/main">
+              <a:graphicData uri="http://schemas.openxmlformats.org/drawingml/2006/picture">
+                <pic:pic xmlns:pic="http://schemas.openxmlformats.org/drawingml/2006/picture">
+                  <pic:nvPicPr>
+                    <pic:cNvPr id="10" name="Picture 10" descr="Chart, treemap chart&#10;&#10;Description automatically generated"/>
+                    <pic:cNvPicPr>
+                      <a:picLocks noChangeAspect="1" noChangeArrowheads="1"/>
+                    </pic:cNvPicPr>
+                  </pic:nvPicPr>
+                  <pic:blipFill>
+                    <a:blip r:embed="rId30">
+                      <a:extLst>
+                        <a:ext uri="{28A0092B-C50C-407E-A947-70E740481C1C}">
+                          <a14:useLocalDpi xmlns:a14="http://schemas.microsoft.com/office/drawing/2010/main" val="0"/>
+                        </a:ext>
+                      </a:extLst>
+                    </a:blip>
+                    <a:srcRect/>
+                    <a:stretch>
+                      <a:fillRect/>
+                    </a:stretch>
+                  </pic:blipFill>
+                  <pic:spPr bwMode="auto">
+                    <a:xfrm>
+                      <a:off x="0" y="0"/>
+                      <a:ext cx="3239449" cy="2257109"/>
+                    </a:xfrm>
+                    <a:prstGeom prst="rect">
+                      <a:avLst/>
+                    </a:prstGeom>
+                    <a:noFill/>
+                    <a:ln>
+                      <a:noFill/>
+                    </a:ln>
+                  </pic:spPr>
+                </pic:pic>
+              </a:graphicData>
+            </a:graphic>
+          </wp:inline>
+        </w:drawing>
+      </w:r>
+    </w:p>
+    <w:p>
+      <w:pPr>
+        <w:bidi w:val="0"/>
+        <w:spacing w:line="276" w:lineRule="auto"/>
+        <w:jc w:val="both"/>
+      </w:pPr>
+    </w:p>
+    <w:p>
+      <w:pPr>
+        <w:bidi w:val="0"/>
+        <w:spacing w:line="276" w:lineRule="auto"/>
+        <w:jc w:val="both"/>
+      </w:pPr>
+      <w:r>
+        <w:t>As we can see, the result of recall of 1 improved, as we increase the weights in loss function,</w:t>
+      </w:r>
+    </w:p>
+    <w:p>
+      <w:pPr>
+        <w:bidi w:val="0"/>
+        <w:spacing w:line="276" w:lineRule="auto"/>
+        <w:jc w:val="both"/>
+      </w:pPr>
+      <w:r>
+        <w:t>We can see it too from the confusion matrix,</w:t>
+      </w:r>
+    </w:p>
+    <w:p>
+      <w:pPr>
+        <w:bidi w:val="0"/>
+        <w:spacing w:line="276" w:lineRule="auto"/>
+        <w:jc w:val="both"/>
+      </w:pPr>
+      <w:r>
+        <w:rPr>
+          <w:noProof/>
+        </w:rPr>
+        <w:lastRenderedPageBreak/>
+        <w:drawing>
+          <wp:inline distT="0" distB="0" distL="0" distR="0" wp14:anchorId="1991BEEC" wp14:editId="0FA432EC">
+            <wp:extent cx="2852057" cy="2125100"/>
+            <wp:effectExtent l="0" t="0" r="0" b="0"/>
+            <wp:docPr id="12" name="Picture 12" descr="Chart, treemap chart&#10;&#10;Description automatically generated"/>
+            <wp:cNvGraphicFramePr>
+              <a:graphicFrameLocks xmlns:a="http://schemas.openxmlformats.org/drawingml/2006/main" noChangeAspect="1"/>
+            </wp:cNvGraphicFramePr>
+            <a:graphic xmlns:a="http://schemas.openxmlformats.org/drawingml/2006/main">
+              <a:graphicData uri="http://schemas.openxmlformats.org/drawingml/2006/picture">
+                <pic:pic xmlns:pic="http://schemas.openxmlformats.org/drawingml/2006/picture">
+                  <pic:nvPicPr>
+                    <pic:cNvPr id="12" name="Picture 12" descr="Chart, treemap chart&#10;&#10;Description automatically generated"/>
+                    <pic:cNvPicPr>
+                      <a:picLocks noChangeAspect="1" noChangeArrowheads="1"/>
+                    </pic:cNvPicPr>
+                  </pic:nvPicPr>
+                  <pic:blipFill>
+                    <a:blip r:embed="rId31">
+                      <a:extLst>
+                        <a:ext uri="{28A0092B-C50C-407E-A947-70E740481C1C}">
+                          <a14:useLocalDpi xmlns:a14="http://schemas.microsoft.com/office/drawing/2010/main" val="0"/>
+                        </a:ext>
+                      </a:extLst>
+                    </a:blip>
+                    <a:srcRect/>
+                    <a:stretch>
+                      <a:fillRect/>
+                    </a:stretch>
+                  </pic:blipFill>
+                  <pic:spPr bwMode="auto">
+                    <a:xfrm>
+                      <a:off x="0" y="0"/>
+                      <a:ext cx="2855519" cy="2127679"/>
+                    </a:xfrm>
+                    <a:prstGeom prst="rect">
+                      <a:avLst/>
+                    </a:prstGeom>
+                    <a:noFill/>
+                    <a:ln>
+                      <a:noFill/>
+                    </a:ln>
+                  </pic:spPr>
+                </pic:pic>
+              </a:graphicData>
+            </a:graphic>
+          </wp:inline>
+        </w:drawing>
+      </w:r>
     </w:p>
     <w:p>
       <w:pPr>
@@ -2145,15 +2418,7 @@
           <w:u w:val="single"/>
         </w:rPr>
       </w:pPr>
-    </w:p>
-    <w:p>
-      <w:pPr>
-        <w:tabs>
-          <w:tab w:val="right" w:pos="180"/>
-        </w:tabs>
-        <w:bidi w:val="0"/>
-        <w:spacing w:line="276" w:lineRule="auto"/>
-        <w:jc w:val="both"/>
+      <w:r>
         <w:rPr>
           <w:b/>
           <w:bCs/>
@@ -2161,7 +2426,8 @@
           <w:szCs w:val="36"/>
           <w:u w:val="single"/>
         </w:rPr>
-      </w:pPr>
+        <w:t>MLP – multi layer perceptron</w:t>
+      </w:r>
     </w:p>
     <w:p>
       <w:pPr>
@@ -2171,76 +2437,37 @@
         <w:bidi w:val="0"/>
         <w:spacing w:line="276" w:lineRule="auto"/>
         <w:jc w:val="both"/>
-        <w:rPr>
-          <w:b/>
-          <w:bCs/>
-          <w:sz w:val="36"/>
-          <w:szCs w:val="36"/>
-          <w:u w:val="single"/>
-        </w:rPr>
-      </w:pPr>
-    </w:p>
-    <w:p>
-      <w:pPr>
-        <w:tabs>
-          <w:tab w:val="right" w:pos="180"/>
-        </w:tabs>
-        <w:bidi w:val="0"/>
-        <w:spacing w:line="276" w:lineRule="auto"/>
-        <w:jc w:val="both"/>
-        <w:rPr>
-          <w:b/>
-          <w:bCs/>
-          <w:sz w:val="36"/>
-          <w:szCs w:val="36"/>
-          <w:u w:val="single"/>
-        </w:rPr>
-      </w:pPr>
-      <w:r>
-        <w:rPr>
-          <w:b/>
-          <w:bCs/>
-          <w:sz w:val="36"/>
-          <w:szCs w:val="36"/>
-          <w:u w:val="single"/>
-        </w:rPr>
-        <w:lastRenderedPageBreak/>
-        <w:t>MLP – multi layer perceptron</w:t>
-      </w:r>
-    </w:p>
-    <w:p>
-      <w:pPr>
-        <w:tabs>
-          <w:tab w:val="right" w:pos="180"/>
-        </w:tabs>
-        <w:bidi w:val="0"/>
-        <w:spacing w:line="276" w:lineRule="auto"/>
-        <w:jc w:val="both"/>
       </w:pPr>
       <w:r>
         <w:t xml:space="preserve">with </w:t>
       </w:r>
-      <w:r>
-        <w:t>learning</w:t>
-      </w:r>
-      <w:r>
-        <w:t>_rate =</w:t>
-      </w:r>
-      <w:r>
-        <w:t>0.01,</w:t>
+      <w:proofErr w:type="spellStart"/>
+      <w:r>
+        <w:t>learning_rate</w:t>
+      </w:r>
+      <w:proofErr w:type="spellEnd"/>
+      <w:r>
+        <w:t xml:space="preserve"> =0.01,</w:t>
       </w:r>
       <w:r>
         <w:t xml:space="preserve"> </w:t>
       </w:r>
-      <w:r>
-        <w:t>batch_size=200</w:t>
+      <w:proofErr w:type="spellStart"/>
+      <w:r>
+        <w:t>batch_size</w:t>
+      </w:r>
+      <w:proofErr w:type="spellEnd"/>
+      <w:r>
+        <w:t>=200</w:t>
       </w:r>
       <w:r>
         <w:t xml:space="preserve">, </w:t>
       </w:r>
+      <w:proofErr w:type="spellStart"/>
       <w:r>
         <w:t>hidden_layer_sizes</w:t>
       </w:r>
+      <w:proofErr w:type="spellEnd"/>
       <w:r>
         <w:t>= (</w:t>
       </w:r>
@@ -2293,7 +2520,27 @@
           <w:sz w:val="21"/>
           <w:szCs w:val="21"/>
         </w:rPr>
-        <w:t>precision    recall  f1-score   support</w:t>
+        <w:t xml:space="preserve">precision    </w:t>
+      </w:r>
+      <w:proofErr w:type="gramStart"/>
+      <w:r>
+        <w:rPr>
+          <w:rFonts w:ascii="Courier New" w:eastAsia="Times New Roman" w:hAnsi="Courier New" w:cs="Courier New"/>
+          <w:color w:val="000000"/>
+          <w:sz w:val="21"/>
+          <w:szCs w:val="21"/>
+        </w:rPr>
+        <w:t>recall  f</w:t>
+      </w:r>
+      <w:proofErr w:type="gramEnd"/>
+      <w:r>
+        <w:rPr>
+          <w:rFonts w:ascii="Courier New" w:eastAsia="Times New Roman" w:hAnsi="Courier New" w:cs="Courier New"/>
+          <w:color w:val="000000"/>
+          <w:sz w:val="21"/>
+          <w:szCs w:val="21"/>
+        </w:rPr>
+        <w:t>1-score   support</w:t>
       </w:r>
     </w:p>
     <w:p>
@@ -2613,7 +2860,7 @@
                     </pic:cNvPicPr>
                   </pic:nvPicPr>
                   <pic:blipFill>
-                    <a:blip r:embed="rId30">
+                    <a:blip r:embed="rId32">
                       <a:extLst>
                         <a:ext uri="{28A0092B-C50C-407E-A947-70E740481C1C}">
                           <a14:useLocalDpi xmlns:a14="http://schemas.microsoft.com/office/drawing/2010/main" val="0"/>
@@ -2668,6 +2915,7 @@
         <w:rPr>
           <w:noProof/>
         </w:rPr>
+        <w:lastRenderedPageBreak/>
         <w:drawing>
           <wp:inline distT="0" distB="0" distL="0" distR="0" wp14:anchorId="2D7E491D" wp14:editId="6876E121">
             <wp:extent cx="3384551" cy="2495550"/>
@@ -2686,7 +2934,7 @@
                     </pic:cNvPicPr>
                   </pic:nvPicPr>
                   <pic:blipFill>
-                    <a:blip r:embed="rId31">
+                    <a:blip r:embed="rId33">
                       <a:extLst>
                         <a:ext uri="{28A0092B-C50C-407E-A947-70E740481C1C}">
                           <a14:useLocalDpi xmlns:a14="http://schemas.microsoft.com/office/drawing/2010/main" val="0"/>
@@ -2737,7 +2985,15 @@
         <w:t>.</w:t>
       </w:r>
       <w:r>
-        <w:t xml:space="preserve"> Also we use more simple NN with (500,100) hidden layers</w:t>
+        <w:t xml:space="preserve"> </w:t>
+      </w:r>
+      <w:proofErr w:type="gramStart"/>
+      <w:r>
+        <w:t>Also</w:t>
+      </w:r>
+      <w:proofErr w:type="gramEnd"/>
+      <w:r>
+        <w:t xml:space="preserve"> we use more simple NN with (500,100) hidden layers</w:t>
       </w:r>
     </w:p>
     <w:p>
@@ -2794,8 +3050,27 @@
           <w:sz w:val="21"/>
           <w:szCs w:val="21"/>
         </w:rPr>
-        <w:lastRenderedPageBreak/>
-        <w:t xml:space="preserve">  precision    recall  f1-score   support</w:t>
+        <w:t xml:space="preserve">  precision    </w:t>
+      </w:r>
+      <w:proofErr w:type="gramStart"/>
+      <w:r>
+        <w:rPr>
+          <w:rFonts w:ascii="Courier New" w:eastAsia="Times New Roman" w:hAnsi="Courier New" w:cs="Courier New"/>
+          <w:color w:val="000000"/>
+          <w:sz w:val="21"/>
+          <w:szCs w:val="21"/>
+        </w:rPr>
+        <w:t>recall  f</w:t>
+      </w:r>
+      <w:proofErr w:type="gramEnd"/>
+      <w:r>
+        <w:rPr>
+          <w:rFonts w:ascii="Courier New" w:eastAsia="Times New Roman" w:hAnsi="Courier New" w:cs="Courier New"/>
+          <w:color w:val="000000"/>
+          <w:sz w:val="21"/>
+          <w:szCs w:val="21"/>
+        </w:rPr>
+        <w:t>1-score   support</w:t>
       </w:r>
     </w:p>
     <w:p>
@@ -3113,7 +3388,7 @@
                     </pic:cNvPicPr>
                   </pic:nvPicPr>
                   <pic:blipFill>
-                    <a:blip r:embed="rId32">
+                    <a:blip r:embed="rId34">
                       <a:extLst>
                         <a:ext uri="{28A0092B-C50C-407E-A947-70E740481C1C}">
                           <a14:useLocalDpi xmlns:a14="http://schemas.microsoft.com/office/drawing/2010/main" val="0"/>
@@ -3226,7 +3501,27 @@
           <w:sz w:val="21"/>
           <w:szCs w:val="21"/>
         </w:rPr>
-        <w:t>precision    recall  f1-score   support</w:t>
+        <w:t xml:space="preserve">precision    </w:t>
+      </w:r>
+      <w:proofErr w:type="gramStart"/>
+      <w:r>
+        <w:rPr>
+          <w:rFonts w:ascii="Courier New" w:eastAsia="Times New Roman" w:hAnsi="Courier New" w:cs="Courier New"/>
+          <w:color w:val="000000"/>
+          <w:sz w:val="21"/>
+          <w:szCs w:val="21"/>
+        </w:rPr>
+        <w:t>recall  f</w:t>
+      </w:r>
+      <w:proofErr w:type="gramEnd"/>
+      <w:r>
+        <w:rPr>
+          <w:rFonts w:ascii="Courier New" w:eastAsia="Times New Roman" w:hAnsi="Courier New" w:cs="Courier New"/>
+          <w:color w:val="000000"/>
+          <w:sz w:val="21"/>
+          <w:szCs w:val="21"/>
+        </w:rPr>
+        <w:t>1-score   support</w:t>
       </w:r>
     </w:p>
     <w:p>
@@ -3544,7 +3839,7 @@
                     </pic:cNvPicPr>
                   </pic:nvPicPr>
                   <pic:blipFill>
-                    <a:blip r:embed="rId33">
+                    <a:blip r:embed="rId35">
                       <a:extLst>
                         <a:ext uri="{28A0092B-C50C-407E-A947-70E740481C1C}">
                           <a14:useLocalDpi xmlns:a14="http://schemas.microsoft.com/office/drawing/2010/main" val="0"/>
@@ -3597,7 +3892,6 @@
         <w:rPr>
           <w:noProof/>
         </w:rPr>
-        <w:lastRenderedPageBreak/>
         <w:drawing>
           <wp:inline distT="0" distB="0" distL="0" distR="0" wp14:anchorId="5C651F4F" wp14:editId="7DEFCBDF">
             <wp:extent cx="3707503" cy="2733675"/>
@@ -3616,7 +3910,7 @@
                     </pic:cNvPicPr>
                   </pic:nvPicPr>
                   <pic:blipFill>
-                    <a:blip r:embed="rId34">
+                    <a:blip r:embed="rId36">
                       <a:extLst>
                         <a:ext uri="{28A0092B-C50C-407E-A947-70E740481C1C}">
                           <a14:useLocalDpi xmlns:a14="http://schemas.microsoft.com/office/drawing/2010/main" val="0"/>
@@ -3729,7 +4023,27 @@
           <w:sz w:val="21"/>
           <w:szCs w:val="21"/>
         </w:rPr>
-        <w:t xml:space="preserve">              precision    recall  f1-score   support</w:t>
+        <w:t xml:space="preserve">              precision    </w:t>
+      </w:r>
+      <w:proofErr w:type="gramStart"/>
+      <w:r>
+        <w:rPr>
+          <w:rFonts w:ascii="Courier New" w:eastAsia="Times New Roman" w:hAnsi="Courier New" w:cs="Courier New"/>
+          <w:color w:val="000000"/>
+          <w:sz w:val="21"/>
+          <w:szCs w:val="21"/>
+        </w:rPr>
+        <w:t>recall  f</w:t>
+      </w:r>
+      <w:proofErr w:type="gramEnd"/>
+      <w:r>
+        <w:rPr>
+          <w:rFonts w:ascii="Courier New" w:eastAsia="Times New Roman" w:hAnsi="Courier New" w:cs="Courier New"/>
+          <w:color w:val="000000"/>
+          <w:sz w:val="21"/>
+          <w:szCs w:val="21"/>
+        </w:rPr>
+        <w:t>1-score   support</w:t>
       </w:r>
     </w:p>
     <w:p>

</xml_diff>

<commit_message>
re write mlp report to use our imlementation
</commit_message>
<xml_diff>
--- a/Reports/report_part2.docx
+++ b/Reports/report_part2.docx
@@ -59,15 +59,7 @@
         <w:t xml:space="preserve"> his simple version, </w:t>
       </w:r>
       <w:r>
-        <w:t xml:space="preserve">we divide the data to three </w:t>
-      </w:r>
-      <w:proofErr w:type="gramStart"/>
-      <w:r>
-        <w:t>parts ,</w:t>
-      </w:r>
-      <w:proofErr w:type="gramEnd"/>
-      <w:r>
-        <w:t xml:space="preserve"> train, test, validation, </w:t>
+        <w:t xml:space="preserve">we divide the data to three parts , train, test, validation, </w:t>
       </w:r>
     </w:p>
     <w:p>
@@ -358,15 +350,7 @@
       </w:pPr>
       <w:r>
         <w:lastRenderedPageBreak/>
-        <w:t xml:space="preserve">Then for every iteration on all the data we keep the loss value for the train, </w:t>
-      </w:r>
-      <w:proofErr w:type="gramStart"/>
-      <w:r>
-        <w:t>test</w:t>
-      </w:r>
-      <w:proofErr w:type="gramEnd"/>
-      <w:r>
-        <w:t xml:space="preserve"> and validation in order to recognize over fitting if </w:t>
+        <w:t xml:space="preserve">Then for every iteration on all the data we keep the loss value for the train, test and validation in order to recognize over fitting if </w:t>
       </w:r>
       <w:r>
         <w:t>exist and</w:t>
@@ -523,15 +507,7 @@
         <w:t>8</w:t>
       </w:r>
       <w:r>
-        <w:t xml:space="preserve">0 </w:t>
-      </w:r>
-      <w:proofErr w:type="gramStart"/>
-      <w:r>
-        <w:t>epoch</w:t>
-      </w:r>
-      <w:proofErr w:type="gramEnd"/>
-      <w:r>
-        <w:t>,</w:t>
+        <w:t>0 epoch,</w:t>
       </w:r>
       <w:r>
         <w:t xml:space="preserve"> we can show from the graph that we not tackle with overfitting.</w:t>
@@ -640,7 +616,7 @@
     </w:p>
     <w:p>
       <w:pPr>
-        <w:pStyle w:val="HTMLPreformatted"/>
+        <w:pStyle w:val="HTML"/>
         <w:shd w:val="clear" w:color="auto" w:fill="FFFFFF"/>
         <w:wordWrap w:val="0"/>
         <w:textAlignment w:val="baseline"/>
@@ -700,18 +676,10 @@
         <w:t>we can see</w:t>
       </w:r>
       <w:r>
-        <w:t xml:space="preserve"> it too </w:t>
-      </w:r>
-      <w:proofErr w:type="gramStart"/>
-      <w:r>
-        <w:t xml:space="preserve">from </w:t>
-      </w:r>
-      <w:r>
-        <w:t xml:space="preserve"> the</w:t>
-      </w:r>
-      <w:proofErr w:type="gramEnd"/>
-      <w:r>
-        <w:t xml:space="preserve"> </w:t>
+        <w:t xml:space="preserve"> it too from </w:t>
+      </w:r>
+      <w:r>
+        <w:t xml:space="preserve"> the </w:t>
       </w:r>
       <w:r>
         <w:t>result of the</w:t>
@@ -787,13 +755,8 @@
         <w:spacing w:line="276" w:lineRule="auto"/>
         <w:jc w:val="both"/>
       </w:pPr>
-      <w:proofErr w:type="gramStart"/>
-      <w:r>
-        <w:t>First</w:t>
-      </w:r>
-      <w:proofErr w:type="gramEnd"/>
-      <w:r>
-        <w:t xml:space="preserve"> we want to check the option that the problem dependent on the number of epoch</w:t>
+      <w:r>
+        <w:t>First we want to check the option that the problem dependent on the number of epoch</w:t>
       </w:r>
       <w:r>
         <w:t xml:space="preserve">s, </w:t>
@@ -806,18 +769,10 @@
         <w:jc w:val="both"/>
       </w:pPr>
       <w:r>
-        <w:t xml:space="preserve">So we run it 150 </w:t>
-      </w:r>
-      <w:proofErr w:type="gramStart"/>
-      <w:r>
-        <w:t>epochs,</w:t>
-      </w:r>
-      <w:r>
-        <w:t xml:space="preserve">  and</w:t>
-      </w:r>
-      <w:proofErr w:type="gramEnd"/>
-      <w:r>
-        <w:t xml:space="preserve"> we got this results,</w:t>
+        <w:t>So we run it 150 epochs,</w:t>
+      </w:r>
+      <w:r>
+        <w:t xml:space="preserve">  and we got this results,</w:t>
       </w:r>
     </w:p>
     <w:p>
@@ -903,15 +858,7 @@
         <w:t xml:space="preserve">As we can see the recall stay very low, </w:t>
       </w:r>
       <w:r>
-        <w:t xml:space="preserve">and the model didn't improve as we can thought, so we try to </w:t>
-      </w:r>
-      <w:proofErr w:type="gramStart"/>
-      <w:r>
-        <w:t>using</w:t>
-      </w:r>
-      <w:proofErr w:type="gramEnd"/>
-      <w:r>
-        <w:t xml:space="preserve"> methods of imbalance data</w:t>
+        <w:t>and the model didn't improve as we can thought, so we try to using methods of imbalance data</w:t>
       </w:r>
       <w:r>
         <w:t>,</w:t>
@@ -924,13 +871,8 @@
         <w:jc w:val="both"/>
       </w:pPr>
       <w:r>
-        <w:t xml:space="preserve">We try too to change the size of batch under assumption that the number of samples with 1 label very low in every batch, so we put 50 samples in every </w:t>
-      </w:r>
-      <w:proofErr w:type="gramStart"/>
-      <w:r>
-        <w:t>batch</w:t>
-      </w:r>
-      <w:proofErr w:type="gramEnd"/>
+        <w:t>We try too to change the size of batch under assumption that the number of samples with 1 label very low in every batch, so we put 50 samples in every batch</w:t>
+      </w:r>
       <w:r>
         <w:t xml:space="preserve"> and we got,</w:t>
       </w:r>
@@ -1012,13 +954,8 @@
         <w:spacing w:line="276" w:lineRule="auto"/>
         <w:jc w:val="both"/>
       </w:pPr>
-      <w:proofErr w:type="gramStart"/>
-      <w:r>
-        <w:t>First</w:t>
-      </w:r>
-      <w:proofErr w:type="gramEnd"/>
-      <w:r>
-        <w:t xml:space="preserve"> we</w:t>
+      <w:r>
+        <w:t>First we</w:t>
       </w:r>
       <w:r>
         <w:t xml:space="preserve"> added weights to the loss function, </w:t>
@@ -1135,15 +1072,7 @@
         <w:jc w:val="both"/>
       </w:pPr>
       <w:r>
-        <w:t xml:space="preserve">And we run it with 80 </w:t>
-      </w:r>
-      <w:proofErr w:type="gramStart"/>
-      <w:r>
-        <w:t>epoch</w:t>
-      </w:r>
-      <w:proofErr w:type="gramEnd"/>
-      <w:r>
-        <w:t>,</w:t>
+        <w:t>And we run it with 80 epoch,</w:t>
       </w:r>
     </w:p>
     <w:p>
@@ -1213,15 +1142,7 @@
         <w:jc w:val="both"/>
       </w:pPr>
       <w:r>
-        <w:t xml:space="preserve">First, we can see that the loss function </w:t>
-      </w:r>
-      <w:proofErr w:type="gramStart"/>
-      <w:r>
-        <w:t>decrease</w:t>
-      </w:r>
-      <w:proofErr w:type="gramEnd"/>
-      <w:r>
-        <w:t xml:space="preserve"> like before,</w:t>
+        <w:t>First, we can see that the loss function decrease like before,</w:t>
       </w:r>
       <w:r>
         <w:t xml:space="preserve"> we can see too that we not deal with overfitting,</w:t>
@@ -1307,21 +1228,13 @@
         <w:t>increase, and the precision decrease (we tackle with the trade-off between the recall and precision)</w:t>
       </w:r>
       <w:r>
-        <w:t xml:space="preserve"> because that from now the model give more weight for 1 </w:t>
-      </w:r>
-      <w:proofErr w:type="gramStart"/>
-      <w:r>
-        <w:t>class</w:t>
+        <w:t xml:space="preserve"> because that from now the model give more weight for 1 class</w:t>
       </w:r>
       <w:r>
         <w:t xml:space="preserve">, </w:t>
       </w:r>
       <w:r>
-        <w:t xml:space="preserve"> the</w:t>
-      </w:r>
-      <w:proofErr w:type="gramEnd"/>
-      <w:r>
-        <w:t xml:space="preserve"> accuracy still stay </w:t>
+        <w:t xml:space="preserve"> the accuracy still stay </w:t>
       </w:r>
       <w:r>
         <w:t xml:space="preserve"> </w:t>
@@ -1443,15 +1356,7 @@
         <w:t xml:space="preserve">We try another method for imbalance data </w:t>
       </w:r>
       <w:r>
-        <w:t xml:space="preserve">oversampling, so we use </w:t>
-      </w:r>
-      <w:proofErr w:type="spellStart"/>
-      <w:r>
-        <w:t>sickit</w:t>
-      </w:r>
-      <w:proofErr w:type="spellEnd"/>
-      <w:r>
-        <w:t>-learn library for that,</w:t>
+        <w:t>oversampling, so we use sickit-learn library for that,</w:t>
       </w:r>
     </w:p>
     <w:p>
@@ -1526,15 +1431,7 @@
         <w:jc w:val="both"/>
       </w:pPr>
       <w:r>
-        <w:t xml:space="preserve">In the </w:t>
-      </w:r>
-      <w:proofErr w:type="spellStart"/>
-      <w:r>
-        <w:t>sampling_strategy</w:t>
-      </w:r>
-      <w:proofErr w:type="spellEnd"/>
-      <w:r>
-        <w:t xml:space="preserve"> we brought the model that the relative between the labels will be 0.9</w:t>
+        <w:t>In the sampling_strategy we brought the model that the relative between the labels will be 0.9</w:t>
       </w:r>
       <w:r>
         <w:t>, so the data look like this,</w:t>
@@ -1607,15 +1504,7 @@
         <w:jc w:val="both"/>
       </w:pPr>
       <w:r>
-        <w:t xml:space="preserve">we run the model again with 80 epochs and we got </w:t>
-      </w:r>
-      <w:proofErr w:type="gramStart"/>
-      <w:r>
-        <w:t>this results</w:t>
-      </w:r>
-      <w:proofErr w:type="gramEnd"/>
-      <w:r>
-        <w:t>,</w:t>
+        <w:t>we run the model again with 80 epochs and we got this results,</w:t>
       </w:r>
       <w:r>
         <w:t xml:space="preserve"> </w:t>
@@ -1691,24 +1580,15 @@
         <w:t xml:space="preserve">The recall increase very high, but the </w:t>
       </w:r>
       <w:r>
-        <w:t xml:space="preserve">decrease too much, the accuracy </w:t>
-      </w:r>
-      <w:proofErr w:type="gramStart"/>
-      <w:r>
-        <w:t>decrease</w:t>
-      </w:r>
-      <w:proofErr w:type="gramEnd"/>
-      <w:r>
-        <w:t xml:space="preserve"> very much, </w:t>
-      </w:r>
-    </w:p>
-    <w:p>
-      <w:pPr>
-        <w:bidi w:val="0"/>
-        <w:spacing w:line="276" w:lineRule="auto"/>
-        <w:jc w:val="both"/>
-      </w:pPr>
-      <w:proofErr w:type="gramStart"/>
+        <w:t xml:space="preserve">decrease too much, the accuracy decrease very much, </w:t>
+      </w:r>
+    </w:p>
+    <w:p>
+      <w:pPr>
+        <w:bidi w:val="0"/>
+        <w:spacing w:line="276" w:lineRule="auto"/>
+        <w:jc w:val="both"/>
+      </w:pPr>
       <w:r>
         <w:t>0.6973333333333334</w:t>
       </w:r>
@@ -1718,7 +1598,6 @@
       <w:r>
         <w:t>we</w:t>
       </w:r>
-      <w:proofErr w:type="gramEnd"/>
       <w:r>
         <w:t xml:space="preserve"> can see it too from the confusion matrix,</w:t>
       </w:r>
@@ -1993,15 +1872,7 @@
         <w:jc w:val="both"/>
       </w:pPr>
       <w:r>
-        <w:t xml:space="preserve">And every iteration on all the data we checked if the model loss </w:t>
-      </w:r>
-      <w:proofErr w:type="gramStart"/>
-      <w:r>
-        <w:t>decrease</w:t>
-      </w:r>
-      <w:proofErr w:type="gramEnd"/>
-      <w:r>
-        <w:t xml:space="preserve"> or increase, and we correct the learning rate,</w:t>
+        <w:t>And every iteration on all the data we checked if the model loss decrease or increase, and we correct the learning rate,</w:t>
       </w:r>
     </w:p>
     <w:p>
@@ -2136,41 +2007,17 @@
         <w:jc w:val="both"/>
       </w:pPr>
       <w:r>
-        <w:t xml:space="preserve">As we can see in </w:t>
-      </w:r>
-      <w:proofErr w:type="gramStart"/>
-      <w:r>
-        <w:t>compare</w:t>
-      </w:r>
-      <w:proofErr w:type="gramEnd"/>
-      <w:r>
-        <w:t xml:space="preserve"> to simple weight model, we can't see impact change in the performance of the model, so we can understand that the loss converge very good without the changeable of the learning rate.</w:t>
-      </w:r>
-    </w:p>
-    <w:p>
-      <w:pPr>
-        <w:bidi w:val="0"/>
-        <w:spacing w:line="276" w:lineRule="auto"/>
-        <w:jc w:val="both"/>
-      </w:pPr>
-      <w:r>
-        <w:t xml:space="preserve">Finally, we </w:t>
-      </w:r>
-      <w:proofErr w:type="spellStart"/>
-      <w:r>
-        <w:t>concat</w:t>
-      </w:r>
-      <w:proofErr w:type="spellEnd"/>
-      <w:r>
-        <w:t xml:space="preserve"> the train </w:t>
-      </w:r>
-      <w:proofErr w:type="gramStart"/>
-      <w:r>
-        <w:t>set</w:t>
-      </w:r>
-      <w:proofErr w:type="gramEnd"/>
-      <w:r>
-        <w:t xml:space="preserve"> and the validation set,</w:t>
+        <w:t>As we can see in compare to simple weight model, we can't see impact change in the performance of the model, so we can understand that the loss converge very good without the changeable of the learning rate.</w:t>
+      </w:r>
+    </w:p>
+    <w:p>
+      <w:pPr>
+        <w:bidi w:val="0"/>
+        <w:spacing w:line="276" w:lineRule="auto"/>
+        <w:jc w:val="both"/>
+      </w:pPr>
+      <w:r>
+        <w:t>Finally, we concat the train set and the validation set,</w:t>
       </w:r>
     </w:p>
     <w:p>
@@ -2439,35 +2286,20 @@
         <w:jc w:val="both"/>
       </w:pPr>
       <w:r>
-        <w:t xml:space="preserve">with </w:t>
-      </w:r>
-      <w:proofErr w:type="spellStart"/>
-      <w:r>
-        <w:t>learning_rate</w:t>
-      </w:r>
-      <w:proofErr w:type="spellEnd"/>
-      <w:r>
-        <w:t xml:space="preserve"> =0.01,</w:t>
+        <w:t>with learning_rate =0.01,</w:t>
       </w:r>
       <w:r>
         <w:t xml:space="preserve"> </w:t>
       </w:r>
-      <w:proofErr w:type="spellStart"/>
-      <w:r>
-        <w:t>batch_size</w:t>
-      </w:r>
-      <w:proofErr w:type="spellEnd"/>
-      <w:r>
-        <w:t>=200</w:t>
+      <w:r>
+        <w:t>batch_size=200</w:t>
       </w:r>
       <w:r>
         <w:t xml:space="preserve">, </w:t>
       </w:r>
-      <w:proofErr w:type="spellStart"/>
       <w:r>
         <w:t>hidden_layer_sizes</w:t>
       </w:r>
-      <w:proofErr w:type="spellEnd"/>
       <w:r>
         <w:t>= (</w:t>
       </w:r>
@@ -2520,27 +2352,7 @@
           <w:sz w:val="21"/>
           <w:szCs w:val="21"/>
         </w:rPr>
-        <w:t xml:space="preserve">precision    </w:t>
-      </w:r>
-      <w:proofErr w:type="gramStart"/>
-      <w:r>
-        <w:rPr>
-          <w:rFonts w:ascii="Courier New" w:eastAsia="Times New Roman" w:hAnsi="Courier New" w:cs="Courier New"/>
-          <w:color w:val="000000"/>
-          <w:sz w:val="21"/>
-          <w:szCs w:val="21"/>
-        </w:rPr>
-        <w:t>recall  f</w:t>
-      </w:r>
-      <w:proofErr w:type="gramEnd"/>
-      <w:r>
-        <w:rPr>
-          <w:rFonts w:ascii="Courier New" w:eastAsia="Times New Roman" w:hAnsi="Courier New" w:cs="Courier New"/>
-          <w:color w:val="000000"/>
-          <w:sz w:val="21"/>
-          <w:szCs w:val="21"/>
-        </w:rPr>
-        <w:t>1-score   support</w:t>
+        <w:t>precision    recall  f1-score   support</w:t>
       </w:r>
     </w:p>
     <w:p>
@@ -2985,15 +2797,7 @@
         <w:t>.</w:t>
       </w:r>
       <w:r>
-        <w:t xml:space="preserve"> </w:t>
-      </w:r>
-      <w:proofErr w:type="gramStart"/>
-      <w:r>
-        <w:t>Also</w:t>
-      </w:r>
-      <w:proofErr w:type="gramEnd"/>
-      <w:r>
-        <w:t xml:space="preserve"> we use more simple NN with (500,100) hidden layers</w:t>
+        <w:t xml:space="preserve"> Also we use more simple NN with (500,100) hidden layers</w:t>
       </w:r>
     </w:p>
     <w:p>
@@ -3050,27 +2854,7 @@
           <w:sz w:val="21"/>
           <w:szCs w:val="21"/>
         </w:rPr>
-        <w:t xml:space="preserve">  precision    </w:t>
-      </w:r>
-      <w:proofErr w:type="gramStart"/>
-      <w:r>
-        <w:rPr>
-          <w:rFonts w:ascii="Courier New" w:eastAsia="Times New Roman" w:hAnsi="Courier New" w:cs="Courier New"/>
-          <w:color w:val="000000"/>
-          <w:sz w:val="21"/>
-          <w:szCs w:val="21"/>
-        </w:rPr>
-        <w:t>recall  f</w:t>
-      </w:r>
-      <w:proofErr w:type="gramEnd"/>
-      <w:r>
-        <w:rPr>
-          <w:rFonts w:ascii="Courier New" w:eastAsia="Times New Roman" w:hAnsi="Courier New" w:cs="Courier New"/>
-          <w:color w:val="000000"/>
-          <w:sz w:val="21"/>
-          <w:szCs w:val="21"/>
-        </w:rPr>
-        <w:t>1-score   support</w:t>
+        <w:t xml:space="preserve">  precision    recall  f1-score   support</w:t>
       </w:r>
     </w:p>
     <w:p>
@@ -3501,27 +3285,7 @@
           <w:sz w:val="21"/>
           <w:szCs w:val="21"/>
         </w:rPr>
-        <w:t xml:space="preserve">precision    </w:t>
-      </w:r>
-      <w:proofErr w:type="gramStart"/>
-      <w:r>
-        <w:rPr>
-          <w:rFonts w:ascii="Courier New" w:eastAsia="Times New Roman" w:hAnsi="Courier New" w:cs="Courier New"/>
-          <w:color w:val="000000"/>
-          <w:sz w:val="21"/>
-          <w:szCs w:val="21"/>
-        </w:rPr>
-        <w:t>recall  f</w:t>
-      </w:r>
-      <w:proofErr w:type="gramEnd"/>
-      <w:r>
-        <w:rPr>
-          <w:rFonts w:ascii="Courier New" w:eastAsia="Times New Roman" w:hAnsi="Courier New" w:cs="Courier New"/>
-          <w:color w:val="000000"/>
-          <w:sz w:val="21"/>
-          <w:szCs w:val="21"/>
-        </w:rPr>
-        <w:t>1-score   support</w:t>
+        <w:t>precision    recall  f1-score   support</w:t>
       </w:r>
     </w:p>
     <w:p>
@@ -4023,27 +3787,7 @@
           <w:sz w:val="21"/>
           <w:szCs w:val="21"/>
         </w:rPr>
-        <w:t xml:space="preserve">              precision    </w:t>
-      </w:r>
-      <w:proofErr w:type="gramStart"/>
-      <w:r>
-        <w:rPr>
-          <w:rFonts w:ascii="Courier New" w:eastAsia="Times New Roman" w:hAnsi="Courier New" w:cs="Courier New"/>
-          <w:color w:val="000000"/>
-          <w:sz w:val="21"/>
-          <w:szCs w:val="21"/>
-        </w:rPr>
-        <w:t>recall  f</w:t>
-      </w:r>
-      <w:proofErr w:type="gramEnd"/>
-      <w:r>
-        <w:rPr>
-          <w:rFonts w:ascii="Courier New" w:eastAsia="Times New Roman" w:hAnsi="Courier New" w:cs="Courier New"/>
-          <w:color w:val="000000"/>
-          <w:sz w:val="21"/>
-          <w:szCs w:val="21"/>
-        </w:rPr>
-        <w:t>1-score   support</w:t>
+        <w:t xml:space="preserve">              precision    recall  f1-score   support</w:t>
       </w:r>
     </w:p>
     <w:p>
@@ -4329,6 +4073,760 @@
         </w:tabs>
         <w:bidi w:val="0"/>
         <w:spacing w:line="276" w:lineRule="auto"/>
+      </w:pPr>
+    </w:p>
+    <w:p>
+      <w:pPr>
+        <w:tabs>
+          <w:tab w:val="right" w:pos="180"/>
+        </w:tabs>
+        <w:bidi w:val="0"/>
+        <w:spacing w:line="276" w:lineRule="auto"/>
+        <w:jc w:val="both"/>
+      </w:pPr>
+    </w:p>
+    <w:p>
+      <w:pPr>
+        <w:tabs>
+          <w:tab w:val="right" w:pos="180"/>
+        </w:tabs>
+        <w:bidi w:val="0"/>
+        <w:spacing w:line="276" w:lineRule="auto"/>
+        <w:jc w:val="both"/>
+        <w:rPr>
+          <w:b/>
+          <w:bCs/>
+          <w:sz w:val="36"/>
+          <w:szCs w:val="36"/>
+          <w:u w:val="single"/>
+        </w:rPr>
+      </w:pPr>
+      <w:r>
+        <w:br w:type="page"/>
+      </w:r>
+      <w:r>
+        <w:rPr>
+          <w:b/>
+          <w:bCs/>
+          <w:sz w:val="36"/>
+          <w:szCs w:val="36"/>
+          <w:u w:val="single"/>
+        </w:rPr>
+        <w:lastRenderedPageBreak/>
+        <w:t>MLP – multi layer perceptron</w:t>
+      </w:r>
+    </w:p>
+    <w:p>
+      <w:pPr>
+        <w:bidi w:val="0"/>
+      </w:pPr>
+      <w:r>
+        <w:t>On our first try, we trained a simple MLP with hidden layers of sizes (100,60,20), learning rate of 0.01</w:t>
+      </w:r>
+      <w:r>
+        <w:t>, and batch size of 200</w:t>
+      </w:r>
+      <w:r>
+        <w:t>. We trained the network for 100 epochs. The graph</w:t>
+      </w:r>
+      <w:r>
+        <w:t xml:space="preserve">s </w:t>
+      </w:r>
+      <w:r>
+        <w:t xml:space="preserve">below </w:t>
+      </w:r>
+      <w:r>
+        <w:t>show</w:t>
+      </w:r>
+      <w:r>
+        <w:t xml:space="preserve"> the change of the loss value of the train and validation sets over time.</w:t>
+      </w:r>
+    </w:p>
+    <w:p>
+      <w:pPr>
+        <w:bidi w:val="0"/>
+      </w:pPr>
+      <w:r>
+        <w:rPr>
+          <w:noProof/>
+        </w:rPr>
+        <w:drawing>
+          <wp:inline distT="0" distB="0" distL="0" distR="0" wp14:anchorId="2BB0F143" wp14:editId="29D505CD">
+            <wp:extent cx="2464462" cy="1596160"/>
+            <wp:effectExtent l="0" t="0" r="0" b="0"/>
+            <wp:docPr id="17" name="תמונה 17"/>
+            <wp:cNvGraphicFramePr>
+              <a:graphicFrameLocks xmlns:a="http://schemas.openxmlformats.org/drawingml/2006/main" noChangeAspect="1"/>
+            </wp:cNvGraphicFramePr>
+            <a:graphic xmlns:a="http://schemas.openxmlformats.org/drawingml/2006/main">
+              <a:graphicData uri="http://schemas.openxmlformats.org/drawingml/2006/picture">
+                <pic:pic xmlns:pic="http://schemas.openxmlformats.org/drawingml/2006/picture">
+                  <pic:nvPicPr>
+                    <pic:cNvPr id="0" name="Picture 5"/>
+                    <pic:cNvPicPr>
+                      <a:picLocks noChangeAspect="1" noChangeArrowheads="1"/>
+                    </pic:cNvPicPr>
+                  </pic:nvPicPr>
+                  <pic:blipFill rotWithShape="1">
+                    <a:blip r:embed="rId37">
+                      <a:extLst>
+                        <a:ext uri="{28A0092B-C50C-407E-A947-70E740481C1C}">
+                          <a14:useLocalDpi xmlns:a14="http://schemas.microsoft.com/office/drawing/2010/main" val="0"/>
+                        </a:ext>
+                      </a:extLst>
+                    </a:blip>
+                    <a:srcRect t="10346" r="7727"/>
+                    <a:stretch/>
+                  </pic:blipFill>
+                  <pic:spPr bwMode="auto">
+                    <a:xfrm>
+                      <a:off x="0" y="0"/>
+                      <a:ext cx="2481466" cy="1607173"/>
+                    </a:xfrm>
+                    <a:prstGeom prst="rect">
+                      <a:avLst/>
+                    </a:prstGeom>
+                    <a:noFill/>
+                    <a:ln>
+                      <a:noFill/>
+                    </a:ln>
+                    <a:extLst>
+                      <a:ext uri="{53640926-AAD7-44D8-BBD7-CCE9431645EC}">
+                        <a14:shadowObscured xmlns:a14="http://schemas.microsoft.com/office/drawing/2010/main"/>
+                      </a:ext>
+                    </a:extLst>
+                  </pic:spPr>
+                </pic:pic>
+              </a:graphicData>
+            </a:graphic>
+          </wp:inline>
+        </w:drawing>
+      </w:r>
+      <w:r>
+        <w:rPr>
+          <w:noProof/>
+        </w:rPr>
+        <w:drawing>
+          <wp:inline distT="0" distB="0" distL="0" distR="0" wp14:anchorId="60FEFB41" wp14:editId="2501F0B9">
+            <wp:extent cx="2429219" cy="1589535"/>
+            <wp:effectExtent l="0" t="0" r="0" b="0"/>
+            <wp:docPr id="18" name="תמונה 18"/>
+            <wp:cNvGraphicFramePr>
+              <a:graphicFrameLocks xmlns:a="http://schemas.openxmlformats.org/drawingml/2006/main" noChangeAspect="1"/>
+            </wp:cNvGraphicFramePr>
+            <a:graphic xmlns:a="http://schemas.openxmlformats.org/drawingml/2006/main">
+              <a:graphicData uri="http://schemas.openxmlformats.org/drawingml/2006/picture">
+                <pic:pic xmlns:pic="http://schemas.openxmlformats.org/drawingml/2006/picture">
+                  <pic:nvPicPr>
+                    <pic:cNvPr id="0" name="Picture 6"/>
+                    <pic:cNvPicPr>
+                      <a:picLocks noChangeAspect="1" noChangeArrowheads="1"/>
+                    </pic:cNvPicPr>
+                  </pic:nvPicPr>
+                  <pic:blipFill rotWithShape="1">
+                    <a:blip r:embed="rId38">
+                      <a:extLst>
+                        <a:ext uri="{28A0092B-C50C-407E-A947-70E740481C1C}">
+                          <a14:useLocalDpi xmlns:a14="http://schemas.microsoft.com/office/drawing/2010/main" val="0"/>
+                        </a:ext>
+                      </a:extLst>
+                    </a:blip>
+                    <a:srcRect t="10346" r="8667"/>
+                    <a:stretch/>
+                  </pic:blipFill>
+                  <pic:spPr bwMode="auto">
+                    <a:xfrm>
+                      <a:off x="0" y="0"/>
+                      <a:ext cx="2446485" cy="1600833"/>
+                    </a:xfrm>
+                    <a:prstGeom prst="rect">
+                      <a:avLst/>
+                    </a:prstGeom>
+                    <a:noFill/>
+                    <a:ln>
+                      <a:noFill/>
+                    </a:ln>
+                    <a:extLst>
+                      <a:ext uri="{53640926-AAD7-44D8-BBD7-CCE9431645EC}">
+                        <a14:shadowObscured xmlns:a14="http://schemas.microsoft.com/office/drawing/2010/main"/>
+                      </a:ext>
+                    </a:extLst>
+                  </pic:spPr>
+                </pic:pic>
+              </a:graphicData>
+            </a:graphic>
+          </wp:inline>
+        </w:drawing>
+      </w:r>
+    </w:p>
+    <w:p>
+      <w:pPr>
+        <w:bidi w:val="0"/>
+      </w:pPr>
+      <w:r>
+        <w:t xml:space="preserve">As can be seen, there is “noise” in the loss graph, and it as not going down after around 20 epochs. We suspect </w:t>
+      </w:r>
+      <w:r>
+        <w:t xml:space="preserve">this </w:t>
+      </w:r>
+      <w:r>
+        <w:t>is duo to too high learning rate. We try to re-train the network with learning rate of 0.001 (for 50 epochs this time).</w:t>
+      </w:r>
+    </w:p>
+    <w:p>
+      <w:pPr>
+        <w:bidi w:val="0"/>
+      </w:pPr>
+      <w:r>
+        <w:rPr>
+          <w:noProof/>
+        </w:rPr>
+        <w:drawing>
+          <wp:inline distT="0" distB="0" distL="0" distR="0" wp14:anchorId="6168588A" wp14:editId="34F4F526">
+            <wp:extent cx="2991800" cy="1938468"/>
+            <wp:effectExtent l="0" t="0" r="0" b="0"/>
+            <wp:docPr id="19" name="תמונה 19"/>
+            <wp:cNvGraphicFramePr>
+              <a:graphicFrameLocks xmlns:a="http://schemas.openxmlformats.org/drawingml/2006/main" noChangeAspect="1"/>
+            </wp:cNvGraphicFramePr>
+            <a:graphic xmlns:a="http://schemas.openxmlformats.org/drawingml/2006/main">
+              <a:graphicData uri="http://schemas.openxmlformats.org/drawingml/2006/picture">
+                <pic:pic xmlns:pic="http://schemas.openxmlformats.org/drawingml/2006/picture">
+                  <pic:nvPicPr>
+                    <pic:cNvPr id="0" name="Picture 7"/>
+                    <pic:cNvPicPr>
+                      <a:picLocks noChangeAspect="1" noChangeArrowheads="1"/>
+                    </pic:cNvPicPr>
+                  </pic:nvPicPr>
+                  <pic:blipFill rotWithShape="1">
+                    <a:blip r:embed="rId39">
+                      <a:extLst>
+                        <a:ext uri="{28A0092B-C50C-407E-A947-70E740481C1C}">
+                          <a14:useLocalDpi xmlns:a14="http://schemas.microsoft.com/office/drawing/2010/main" val="0"/>
+                        </a:ext>
+                      </a:extLst>
+                    </a:blip>
+                    <a:srcRect t="11130" r="8570"/>
+                    <a:stretch/>
+                  </pic:blipFill>
+                  <pic:spPr bwMode="auto">
+                    <a:xfrm>
+                      <a:off x="0" y="0"/>
+                      <a:ext cx="3009036" cy="1949636"/>
+                    </a:xfrm>
+                    <a:prstGeom prst="rect">
+                      <a:avLst/>
+                    </a:prstGeom>
+                    <a:noFill/>
+                    <a:ln>
+                      <a:noFill/>
+                    </a:ln>
+                    <a:extLst>
+                      <a:ext uri="{53640926-AAD7-44D8-BBD7-CCE9431645EC}">
+                        <a14:shadowObscured xmlns:a14="http://schemas.microsoft.com/office/drawing/2010/main"/>
+                      </a:ext>
+                    </a:extLst>
+                  </pic:spPr>
+                </pic:pic>
+              </a:graphicData>
+            </a:graphic>
+          </wp:inline>
+        </w:drawing>
+      </w:r>
+    </w:p>
+    <w:p>
+      <w:pPr>
+        <w:bidi w:val="0"/>
+      </w:pPr>
+      <w:r>
+        <w:t xml:space="preserve">Lower learning rate did not fix the problem. The next thing we tried is implementing a dynamic learning rate – every time the loss is higher </w:t>
+      </w:r>
+      <w:r>
+        <w:t>than</w:t>
+      </w:r>
+      <w:r>
+        <w:t xml:space="preserve"> the previous iteration, we divide the rate by 10.</w:t>
+      </w:r>
+    </w:p>
+    <w:p>
+      <w:pPr>
+        <w:bidi w:val="0"/>
+      </w:pPr>
+      <w:r>
+        <w:rPr>
+          <w:noProof/>
+        </w:rPr>
+        <w:drawing>
+          <wp:inline distT="0" distB="0" distL="0" distR="0" wp14:anchorId="049B4E56" wp14:editId="70420CBA">
+            <wp:extent cx="4450815" cy="483574"/>
+            <wp:effectExtent l="0" t="0" r="0" b="0"/>
+            <wp:docPr id="20" name="תמונה 20"/>
+            <wp:cNvGraphicFramePr>
+              <a:graphicFrameLocks xmlns:a="http://schemas.openxmlformats.org/drawingml/2006/main" noChangeAspect="1"/>
+            </wp:cNvGraphicFramePr>
+            <a:graphic xmlns:a="http://schemas.openxmlformats.org/drawingml/2006/main">
+              <a:graphicData uri="http://schemas.openxmlformats.org/drawingml/2006/picture">
+                <pic:pic xmlns:pic="http://schemas.openxmlformats.org/drawingml/2006/picture">
+                  <pic:nvPicPr>
+                    <pic:cNvPr id="0" name="Picture 8"/>
+                    <pic:cNvPicPr>
+                      <a:picLocks noChangeAspect="1" noChangeArrowheads="1"/>
+                    </pic:cNvPicPr>
+                  </pic:nvPicPr>
+                  <pic:blipFill>
+                    <a:blip r:embed="rId40">
+                      <a:extLst>
+                        <a:ext uri="{28A0092B-C50C-407E-A947-70E740481C1C}">
+                          <a14:useLocalDpi xmlns:a14="http://schemas.microsoft.com/office/drawing/2010/main" val="0"/>
+                        </a:ext>
+                      </a:extLst>
+                    </a:blip>
+                    <a:srcRect/>
+                    <a:stretch>
+                      <a:fillRect/>
+                    </a:stretch>
+                  </pic:blipFill>
+                  <pic:spPr bwMode="auto">
+                    <a:xfrm>
+                      <a:off x="0" y="0"/>
+                      <a:ext cx="4483190" cy="487091"/>
+                    </a:xfrm>
+                    <a:prstGeom prst="rect">
+                      <a:avLst/>
+                    </a:prstGeom>
+                    <a:noFill/>
+                    <a:ln>
+                      <a:noFill/>
+                    </a:ln>
+                  </pic:spPr>
+                </pic:pic>
+              </a:graphicData>
+            </a:graphic>
+          </wp:inline>
+        </w:drawing>
+      </w:r>
+    </w:p>
+    <w:p>
+      <w:pPr>
+        <w:bidi w:val="0"/>
+      </w:pPr>
+      <w:r>
+        <w:rPr>
+          <w:noProof/>
+        </w:rPr>
+        <w:drawing>
+          <wp:inline distT="0" distB="0" distL="0" distR="0" wp14:anchorId="33ECAC0E" wp14:editId="20BF6447">
+            <wp:extent cx="3167350" cy="2047041"/>
+            <wp:effectExtent l="0" t="0" r="0" b="0"/>
+            <wp:docPr id="21" name="תמונה 21"/>
+            <wp:cNvGraphicFramePr>
+              <a:graphicFrameLocks xmlns:a="http://schemas.openxmlformats.org/drawingml/2006/main" noChangeAspect="1"/>
+            </wp:cNvGraphicFramePr>
+            <a:graphic xmlns:a="http://schemas.openxmlformats.org/drawingml/2006/main">
+              <a:graphicData uri="http://schemas.openxmlformats.org/drawingml/2006/picture">
+                <pic:pic xmlns:pic="http://schemas.openxmlformats.org/drawingml/2006/picture">
+                  <pic:nvPicPr>
+                    <pic:cNvPr id="0" name="Picture 9"/>
+                    <pic:cNvPicPr>
+                      <a:picLocks noChangeAspect="1" noChangeArrowheads="1"/>
+                    </pic:cNvPicPr>
+                  </pic:nvPicPr>
+                  <pic:blipFill rotWithShape="1">
+                    <a:blip r:embed="rId41">
+                      <a:extLst>
+                        <a:ext uri="{28A0092B-C50C-407E-A947-70E740481C1C}">
+                          <a14:useLocalDpi xmlns:a14="http://schemas.microsoft.com/office/drawing/2010/main" val="0"/>
+                        </a:ext>
+                      </a:extLst>
+                    </a:blip>
+                    <a:srcRect t="11443" r="8662"/>
+                    <a:stretch/>
+                  </pic:blipFill>
+                  <pic:spPr bwMode="auto">
+                    <a:xfrm>
+                      <a:off x="0" y="0"/>
+                      <a:ext cx="3180854" cy="2055769"/>
+                    </a:xfrm>
+                    <a:prstGeom prst="rect">
+                      <a:avLst/>
+                    </a:prstGeom>
+                    <a:noFill/>
+                    <a:ln>
+                      <a:noFill/>
+                    </a:ln>
+                    <a:extLst>
+                      <a:ext uri="{53640926-AAD7-44D8-BBD7-CCE9431645EC}">
+                        <a14:shadowObscured xmlns:a14="http://schemas.microsoft.com/office/drawing/2010/main"/>
+                      </a:ext>
+                    </a:extLst>
+                  </pic:spPr>
+                </pic:pic>
+              </a:graphicData>
+            </a:graphic>
+          </wp:inline>
+        </w:drawing>
+      </w:r>
+    </w:p>
+    <w:p>
+      <w:pPr>
+        <w:bidi w:val="0"/>
+      </w:pPr>
+      <w:r>
+        <w:lastRenderedPageBreak/>
+        <w:t>The dynamic learning rate did fix the problem – the loss is (almost) consistently going down.</w:t>
+      </w:r>
+    </w:p>
+    <w:p>
+      <w:pPr>
+        <w:bidi w:val="0"/>
+      </w:pPr>
+      <w:r>
+        <w:t>Is immediately calls for more epochs of training.</w:t>
+      </w:r>
+      <w:r>
+        <w:t xml:space="preserve"> We also got a bigger network: (1000-600-200). The results are:</w:t>
+      </w:r>
+    </w:p>
+    <w:p>
+      <w:pPr>
+        <w:shd w:val="clear" w:color="auto" w:fill="FFFFFF"/>
+        <w:tabs>
+          <w:tab w:val="left" w:pos="916"/>
+          <w:tab w:val="left" w:pos="1832"/>
+          <w:tab w:val="left" w:pos="2748"/>
+          <w:tab w:val="left" w:pos="3664"/>
+          <w:tab w:val="left" w:pos="4580"/>
+          <w:tab w:val="left" w:pos="5496"/>
+          <w:tab w:val="left" w:pos="6412"/>
+          <w:tab w:val="left" w:pos="7328"/>
+          <w:tab w:val="left" w:pos="8244"/>
+          <w:tab w:val="left" w:pos="9160"/>
+          <w:tab w:val="left" w:pos="10076"/>
+          <w:tab w:val="left" w:pos="10992"/>
+          <w:tab w:val="left" w:pos="11908"/>
+          <w:tab w:val="left" w:pos="12824"/>
+          <w:tab w:val="left" w:pos="13740"/>
+          <w:tab w:val="left" w:pos="14656"/>
+        </w:tabs>
+        <w:wordWrap w:val="0"/>
+        <w:bidi w:val="0"/>
+        <w:spacing w:after="0" w:line="240" w:lineRule="auto"/>
+        <w:textAlignment w:val="baseline"/>
+        <w:rPr>
+          <w:rFonts w:ascii="Courier New" w:eastAsia="Times New Roman" w:hAnsi="Courier New" w:cs="Courier New"/>
+          <w:color w:val="000000"/>
+          <w:sz w:val="21"/>
+          <w:szCs w:val="21"/>
+          <w:lang w:val="en-IL" w:eastAsia="en-IL"/>
+        </w:rPr>
+      </w:pPr>
+      <w:r>
+        <w:rPr>
+          <w:rFonts w:ascii="Courier New" w:eastAsia="Times New Roman" w:hAnsi="Courier New" w:cs="Courier New"/>
+          <w:noProof/>
+          <w:color w:val="000000"/>
+          <w:sz w:val="21"/>
+          <w:szCs w:val="21"/>
+          <w:lang w:val="en-IL" w:eastAsia="en-IL"/>
+        </w:rPr>
+        <w:drawing>
+          <wp:inline distT="0" distB="0" distL="0" distR="0" wp14:anchorId="5B47B6CB" wp14:editId="333D77DA">
+            <wp:extent cx="2485341" cy="1866349"/>
+            <wp:effectExtent l="0" t="0" r="0" b="0"/>
+            <wp:docPr id="24" name="תמונה 24"/>
+            <wp:cNvGraphicFramePr>
+              <a:graphicFrameLocks xmlns:a="http://schemas.openxmlformats.org/drawingml/2006/main" noChangeAspect="1"/>
+            </wp:cNvGraphicFramePr>
+            <a:graphic xmlns:a="http://schemas.openxmlformats.org/drawingml/2006/main">
+              <a:graphicData uri="http://schemas.openxmlformats.org/drawingml/2006/picture">
+                <pic:pic xmlns:pic="http://schemas.openxmlformats.org/drawingml/2006/picture">
+                  <pic:nvPicPr>
+                    <pic:cNvPr id="0" name="Picture 10"/>
+                    <pic:cNvPicPr>
+                      <a:picLocks noChangeAspect="1" noChangeArrowheads="1"/>
+                    </pic:cNvPicPr>
+                  </pic:nvPicPr>
+                  <pic:blipFill rotWithShape="1">
+                    <a:blip r:embed="rId42">
+                      <a:extLst>
+                        <a:ext uri="{28A0092B-C50C-407E-A947-70E740481C1C}">
+                          <a14:useLocalDpi xmlns:a14="http://schemas.microsoft.com/office/drawing/2010/main" val="0"/>
+                        </a:ext>
+                      </a:extLst>
+                    </a:blip>
+                    <a:srcRect l="7314" t="4076" r="12113" b="5156"/>
+                    <a:stretch/>
+                  </pic:blipFill>
+                  <pic:spPr bwMode="auto">
+                    <a:xfrm>
+                      <a:off x="0" y="0"/>
+                      <a:ext cx="2496941" cy="1875060"/>
+                    </a:xfrm>
+                    <a:prstGeom prst="rect">
+                      <a:avLst/>
+                    </a:prstGeom>
+                    <a:noFill/>
+                    <a:ln>
+                      <a:noFill/>
+                    </a:ln>
+                    <a:extLst>
+                      <a:ext uri="{53640926-AAD7-44D8-BBD7-CCE9431645EC}">
+                        <a14:shadowObscured xmlns:a14="http://schemas.microsoft.com/office/drawing/2010/main"/>
+                      </a:ext>
+                    </a:extLst>
+                  </pic:spPr>
+                </pic:pic>
+              </a:graphicData>
+            </a:graphic>
+          </wp:inline>
+        </w:drawing>
+      </w:r>
+    </w:p>
+    <w:p>
+      <w:pPr>
+        <w:shd w:val="clear" w:color="auto" w:fill="FFFFFF"/>
+        <w:tabs>
+          <w:tab w:val="left" w:pos="916"/>
+          <w:tab w:val="left" w:pos="1832"/>
+          <w:tab w:val="left" w:pos="2748"/>
+          <w:tab w:val="left" w:pos="3664"/>
+          <w:tab w:val="left" w:pos="4580"/>
+          <w:tab w:val="left" w:pos="5496"/>
+          <w:tab w:val="left" w:pos="6412"/>
+          <w:tab w:val="left" w:pos="7328"/>
+          <w:tab w:val="left" w:pos="8244"/>
+          <w:tab w:val="left" w:pos="9160"/>
+          <w:tab w:val="left" w:pos="10076"/>
+          <w:tab w:val="left" w:pos="10992"/>
+          <w:tab w:val="left" w:pos="11908"/>
+          <w:tab w:val="left" w:pos="12824"/>
+          <w:tab w:val="left" w:pos="13740"/>
+          <w:tab w:val="left" w:pos="14656"/>
+        </w:tabs>
+        <w:wordWrap w:val="0"/>
+        <w:bidi w:val="0"/>
+        <w:spacing w:after="0" w:line="240" w:lineRule="auto"/>
+        <w:textAlignment w:val="baseline"/>
+        <w:rPr>
+          <w:rFonts w:ascii="Courier New" w:eastAsia="Times New Roman" w:hAnsi="Courier New" w:cs="Courier New"/>
+          <w:color w:val="000000"/>
+          <w:sz w:val="21"/>
+          <w:szCs w:val="21"/>
+          <w:lang w:val="en-IL" w:eastAsia="en-IL"/>
+        </w:rPr>
+      </w:pPr>
+    </w:p>
+    <w:p>
+      <w:pPr>
+        <w:bidi w:val="0"/>
+      </w:pPr>
+      <w:r>
+        <w:t xml:space="preserve">In both cases, the recall for 1 (bulling) is very low. This can be because the data imbalanced – 73.2% is 0, while only 26.9% is 1. We tried to overcome this by over </w:t>
+      </w:r>
+      <w:r>
+        <w:t>sampling and replicating 1 samples to get a ratio of #1/#0 = 0.9.</w:t>
+      </w:r>
+      <w:r>
+        <w:t xml:space="preserve"> this method yielded the following results:</w:t>
+      </w:r>
+    </w:p>
+    <w:p>
+      <w:pPr>
+        <w:bidi w:val="0"/>
+      </w:pPr>
+      <w:r>
+        <w:rPr>
+          <w:noProof/>
+        </w:rPr>
+        <w:drawing>
+          <wp:inline distT="0" distB="0" distL="0" distR="0" wp14:anchorId="20B1E6EF" wp14:editId="63D07047">
+            <wp:extent cx="2897436" cy="2205118"/>
+            <wp:effectExtent l="0" t="0" r="0" b="0"/>
+            <wp:docPr id="25" name="תמונה 25"/>
+            <wp:cNvGraphicFramePr>
+              <a:graphicFrameLocks xmlns:a="http://schemas.openxmlformats.org/drawingml/2006/main" noChangeAspect="1"/>
+            </wp:cNvGraphicFramePr>
+            <a:graphic xmlns:a="http://schemas.openxmlformats.org/drawingml/2006/main">
+              <a:graphicData uri="http://schemas.openxmlformats.org/drawingml/2006/picture">
+                <pic:pic xmlns:pic="http://schemas.openxmlformats.org/drawingml/2006/picture">
+                  <pic:nvPicPr>
+                    <pic:cNvPr id="0" name="Picture 11"/>
+                    <pic:cNvPicPr>
+                      <a:picLocks noChangeAspect="1" noChangeArrowheads="1"/>
+                    </pic:cNvPicPr>
+                  </pic:nvPicPr>
+                  <pic:blipFill rotWithShape="1">
+                    <a:blip r:embed="rId43">
+                      <a:extLst>
+                        <a:ext uri="{28A0092B-C50C-407E-A947-70E740481C1C}">
+                          <a14:useLocalDpi xmlns:a14="http://schemas.microsoft.com/office/drawing/2010/main" val="0"/>
+                        </a:ext>
+                      </a:extLst>
+                    </a:blip>
+                    <a:srcRect l="7838" t="4546" r="11699" b="3589"/>
+                    <a:stretch/>
+                  </pic:blipFill>
+                  <pic:spPr bwMode="auto">
+                    <a:xfrm>
+                      <a:off x="0" y="0"/>
+                      <a:ext cx="2903939" cy="2210067"/>
+                    </a:xfrm>
+                    <a:prstGeom prst="rect">
+                      <a:avLst/>
+                    </a:prstGeom>
+                    <a:noFill/>
+                    <a:ln>
+                      <a:noFill/>
+                    </a:ln>
+                    <a:extLst>
+                      <a:ext uri="{53640926-AAD7-44D8-BBD7-CCE9431645EC}">
+                        <a14:shadowObscured xmlns:a14="http://schemas.microsoft.com/office/drawing/2010/main"/>
+                      </a:ext>
+                    </a:extLst>
+                  </pic:spPr>
+                </pic:pic>
+              </a:graphicData>
+            </a:graphic>
+          </wp:inline>
+        </w:drawing>
+      </w:r>
+    </w:p>
+    <w:p>
+      <w:pPr>
+        <w:bidi w:val="0"/>
+      </w:pPr>
+      <w:r>
+        <w:t>The recall for 1 did increase, at the cost of a big decrease in the precision.</w:t>
+      </w:r>
+    </w:p>
+    <w:p>
+      <w:pPr>
+        <w:bidi w:val="0"/>
+      </w:pPr>
+      <w:r>
+        <w:t>Next,</w:t>
+      </w:r>
+      <w:r>
+        <w:t xml:space="preserve"> we tried dealing with the issue of</w:t>
+      </w:r>
+      <w:r>
+        <w:t xml:space="preserve"> the</w:t>
+      </w:r>
+      <w:r>
+        <w:t xml:space="preserve"> imbalance </w:t>
+      </w:r>
+      <w:r>
+        <w:t>data by adding weights to the loss function. For each class (0 or 1 in our case), we gave a weight of 1 over its part in the data (that is, if for example 0 is 0.25 of the data, it weight will be 1/0.25 = 4).</w:t>
+      </w:r>
+    </w:p>
+    <w:p>
+      <w:pPr>
+        <w:bidi w:val="0"/>
+      </w:pPr>
+      <w:r>
+        <w:t>This method was better</w:t>
+      </w:r>
+      <w:r>
+        <w:t xml:space="preserve"> for the recall of 1, but lowered the recall for 0 and the precision for 1</w:t>
+      </w:r>
+      <w:r>
+        <w:t>:</w:t>
+      </w:r>
+    </w:p>
+    <w:p>
+      <w:pPr>
+        <w:bidi w:val="0"/>
+      </w:pPr>
+      <w:r>
+        <w:rPr>
+          <w:noProof/>
+        </w:rPr>
+        <w:drawing>
+          <wp:inline distT="0" distB="0" distL="0" distR="0" wp14:anchorId="1BF8A562" wp14:editId="479AF48C">
+            <wp:extent cx="2440236" cy="1636971"/>
+            <wp:effectExtent l="0" t="0" r="0" b="0"/>
+            <wp:docPr id="13" name="תמונה 13"/>
+            <wp:cNvGraphicFramePr>
+              <a:graphicFrameLocks xmlns:a="http://schemas.openxmlformats.org/drawingml/2006/main" noChangeAspect="1"/>
+            </wp:cNvGraphicFramePr>
+            <a:graphic xmlns:a="http://schemas.openxmlformats.org/drawingml/2006/main">
+              <a:graphicData uri="http://schemas.openxmlformats.org/drawingml/2006/picture">
+                <pic:pic xmlns:pic="http://schemas.openxmlformats.org/drawingml/2006/picture">
+                  <pic:nvPicPr>
+                    <pic:cNvPr id="0" name="Picture 1"/>
+                    <pic:cNvPicPr>
+                      <a:picLocks noChangeAspect="1" noChangeArrowheads="1"/>
+                    </pic:cNvPicPr>
+                  </pic:nvPicPr>
+                  <pic:blipFill rotWithShape="1">
+                    <a:blip r:embed="rId44">
+                      <a:extLst>
+                        <a:ext uri="{28A0092B-C50C-407E-A947-70E740481C1C}">
+                          <a14:useLocalDpi xmlns:a14="http://schemas.microsoft.com/office/drawing/2010/main" val="0"/>
+                        </a:ext>
+                      </a:extLst>
+                    </a:blip>
+                    <a:srcRect l="7001" t="4860" r="12213" b="4982"/>
+                    <a:stretch/>
+                  </pic:blipFill>
+                  <pic:spPr bwMode="auto">
+                    <a:xfrm>
+                      <a:off x="0" y="0"/>
+                      <a:ext cx="2440236" cy="1636971"/>
+                    </a:xfrm>
+                    <a:prstGeom prst="rect">
+                      <a:avLst/>
+                    </a:prstGeom>
+                    <a:noFill/>
+                    <a:ln>
+                      <a:noFill/>
+                    </a:ln>
+                    <a:extLst>
+                      <a:ext uri="{53640926-AAD7-44D8-BBD7-CCE9431645EC}">
+                        <a14:shadowObscured xmlns:a14="http://schemas.microsoft.com/office/drawing/2010/main"/>
+                      </a:ext>
+                    </a:extLst>
+                  </pic:spPr>
+                </pic:pic>
+              </a:graphicData>
+            </a:graphic>
+          </wp:inline>
+        </w:drawing>
+      </w:r>
+    </w:p>
+    <w:p>
+      <w:pPr>
+        <w:bidi w:val="0"/>
+      </w:pPr>
+    </w:p>
+    <w:p>
+      <w:pPr>
+        <w:bidi w:val="0"/>
+      </w:pPr>
+    </w:p>
+    <w:p>
+      <w:pPr>
+        <w:bidi w:val="0"/>
+      </w:pPr>
+    </w:p>
+    <w:p>
+      <w:pPr>
+        <w:bidi w:val="0"/>
+      </w:pPr>
+    </w:p>
+    <w:p>
+      <w:pPr>
+        <w:bidi w:val="0"/>
+      </w:pPr>
+    </w:p>
+    <w:p>
+      <w:pPr>
+        <w:bidi w:val="0"/>
+      </w:pPr>
+    </w:p>
+    <w:p>
+      <w:pPr>
+        <w:bidi w:val="0"/>
       </w:pPr>
     </w:p>
     <w:p>
@@ -4798,21 +5296,21 @@
     <w:lsdException w:name="Unresolved Mention" w:semiHidden="1" w:unhideWhenUsed="1"/>
     <w:lsdException w:name="Smart Link" w:semiHidden="1" w:unhideWhenUsed="1"/>
   </w:latentStyles>
-  <w:style w:type="paragraph" w:default="1" w:styleId="Normal">
+  <w:style w:type="paragraph" w:default="1" w:styleId="a">
     <w:name w:val="Normal"/>
     <w:qFormat/>
-    <w:rsid w:val="00C3035E"/>
+    <w:rsid w:val="00E329B0"/>
     <w:pPr>
       <w:bidi/>
     </w:pPr>
   </w:style>
-  <w:style w:type="character" w:default="1" w:styleId="DefaultParagraphFont">
+  <w:style w:type="character" w:default="1" w:styleId="a0">
     <w:name w:val="Default Paragraph Font"/>
     <w:uiPriority w:val="1"/>
     <w:semiHidden/>
     <w:unhideWhenUsed/>
   </w:style>
-  <w:style w:type="table" w:default="1" w:styleId="TableNormal">
+  <w:style w:type="table" w:default="1" w:styleId="a1">
     <w:name w:val="Normal Table"/>
     <w:uiPriority w:val="99"/>
     <w:semiHidden/>
@@ -4827,16 +5325,16 @@
       </w:tblCellMar>
     </w:tblPr>
   </w:style>
-  <w:style w:type="numbering" w:default="1" w:styleId="NoList">
+  <w:style w:type="numbering" w:default="1" w:styleId="a2">
     <w:name w:val="No List"/>
     <w:uiPriority w:val="99"/>
     <w:semiHidden/>
     <w:unhideWhenUsed/>
   </w:style>
-  <w:style w:type="paragraph" w:styleId="HTMLPreformatted">
+  <w:style w:type="paragraph" w:styleId="HTML">
     <w:name w:val="HTML Preformatted"/>
-    <w:basedOn w:val="Normal"/>
-    <w:link w:val="HTMLPreformattedChar"/>
+    <w:basedOn w:val="a"/>
+    <w:link w:val="HTML0"/>
     <w:uiPriority w:val="99"/>
     <w:unhideWhenUsed/>
     <w:rsid w:val="00202DCA"/>
@@ -4868,10 +5366,10 @@
       <w:szCs w:val="20"/>
     </w:rPr>
   </w:style>
-  <w:style w:type="character" w:customStyle="1" w:styleId="HTMLPreformattedChar">
-    <w:name w:val="HTML Preformatted Char"/>
-    <w:basedOn w:val="DefaultParagraphFont"/>
-    <w:link w:val="HTMLPreformatted"/>
+  <w:style w:type="character" w:customStyle="1" w:styleId="HTML0">
+    <w:name w:val="HTML מעוצב מראש תו"/>
+    <w:basedOn w:val="a0"/>
+    <w:link w:val="HTML"/>
     <w:uiPriority w:val="99"/>
     <w:rsid w:val="00202DCA"/>
     <w:rPr>
@@ -4880,10 +5378,10 @@
       <w:szCs w:val="20"/>
     </w:rPr>
   </w:style>
-  <w:style w:type="paragraph" w:styleId="Header">
+  <w:style w:type="paragraph" w:styleId="a3">
     <w:name w:val="header"/>
-    <w:basedOn w:val="Normal"/>
-    <w:link w:val="HeaderChar"/>
+    <w:basedOn w:val="a"/>
+    <w:link w:val="a4"/>
     <w:uiPriority w:val="99"/>
     <w:unhideWhenUsed/>
     <w:rsid w:val="00447436"/>
@@ -4895,17 +5393,17 @@
       <w:spacing w:after="0" w:line="240" w:lineRule="auto"/>
     </w:pPr>
   </w:style>
-  <w:style w:type="character" w:customStyle="1" w:styleId="HeaderChar">
-    <w:name w:val="Header Char"/>
-    <w:basedOn w:val="DefaultParagraphFont"/>
-    <w:link w:val="Header"/>
+  <w:style w:type="character" w:customStyle="1" w:styleId="a4">
+    <w:name w:val="כותרת עליונה תו"/>
+    <w:basedOn w:val="a0"/>
+    <w:link w:val="a3"/>
     <w:uiPriority w:val="99"/>
     <w:rsid w:val="00447436"/>
   </w:style>
-  <w:style w:type="paragraph" w:styleId="Footer">
+  <w:style w:type="paragraph" w:styleId="a5">
     <w:name w:val="footer"/>
-    <w:basedOn w:val="Normal"/>
-    <w:link w:val="FooterChar"/>
+    <w:basedOn w:val="a"/>
+    <w:link w:val="a6"/>
     <w:uiPriority w:val="99"/>
     <w:unhideWhenUsed/>
     <w:rsid w:val="00447436"/>
@@ -4917,10 +5415,10 @@
       <w:spacing w:after="0" w:line="240" w:lineRule="auto"/>
     </w:pPr>
   </w:style>
-  <w:style w:type="character" w:customStyle="1" w:styleId="FooterChar">
-    <w:name w:val="Footer Char"/>
-    <w:basedOn w:val="DefaultParagraphFont"/>
-    <w:link w:val="Footer"/>
+  <w:style w:type="character" w:customStyle="1" w:styleId="a6">
+    <w:name w:val="כותרת תחתונה תו"/>
+    <w:basedOn w:val="a0"/>
+    <w:link w:val="a5"/>
     <w:uiPriority w:val="99"/>
     <w:rsid w:val="00447436"/>
   </w:style>

</xml_diff>

<commit_message>
update report: feature importence
</commit_message>
<xml_diff>
--- a/Reports/report_part2.docx
+++ b/Reports/report_part2.docx
@@ -282,7 +282,6 @@
         <w:bidi w:val="0"/>
         <w:spacing w:line="276" w:lineRule="auto"/>
         <w:rPr>
-          <w:rFonts w:hint="cs"/>
           <w:rtl/>
         </w:rPr>
       </w:pPr>
@@ -499,19 +498,13 @@
         <w:t xml:space="preserve">Then </w:t>
       </w:r>
       <w:r>
-        <w:t xml:space="preserve">we generated </w:t>
-      </w:r>
-      <w:r>
-        <w:t>f</w:t>
+        <w:t>we generated f</w:t>
       </w:r>
       <w:r>
         <w:t>eature</w:t>
       </w:r>
       <w:r>
-        <w:t>s</w:t>
-      </w:r>
-      <w:r>
-        <w:t xml:space="preserve"> using “bag of words”:</w:t>
+        <w:t>s using “bag of words”:</w:t>
       </w:r>
     </w:p>
     <w:p>
@@ -729,114 +722,132 @@
         <w:bidi w:val="0"/>
         <w:spacing w:line="276" w:lineRule="auto"/>
       </w:pPr>
-    </w:p>
-    <w:p>
-      <w:pPr>
-        <w:tabs>
-          <w:tab w:val="right" w:pos="180"/>
-        </w:tabs>
-        <w:bidi w:val="0"/>
-        <w:spacing w:line="276" w:lineRule="auto"/>
-      </w:pPr>
-    </w:p>
-    <w:p>
-      <w:pPr>
-        <w:tabs>
-          <w:tab w:val="right" w:pos="180"/>
-        </w:tabs>
-        <w:bidi w:val="0"/>
-        <w:spacing w:line="276" w:lineRule="auto"/>
-      </w:pPr>
-    </w:p>
-    <w:p>
-      <w:pPr>
-        <w:tabs>
-          <w:tab w:val="right" w:pos="180"/>
-        </w:tabs>
-        <w:bidi w:val="0"/>
-        <w:spacing w:line="276" w:lineRule="auto"/>
-      </w:pPr>
-    </w:p>
-    <w:p>
-      <w:pPr>
-        <w:tabs>
-          <w:tab w:val="right" w:pos="180"/>
-        </w:tabs>
-        <w:bidi w:val="0"/>
-        <w:spacing w:line="276" w:lineRule="auto"/>
-      </w:pPr>
-    </w:p>
-    <w:p>
-      <w:pPr>
-        <w:tabs>
-          <w:tab w:val="right" w:pos="180"/>
-        </w:tabs>
-        <w:bidi w:val="0"/>
-        <w:spacing w:line="276" w:lineRule="auto"/>
-      </w:pPr>
-    </w:p>
-    <w:p>
-      <w:pPr>
-        <w:tabs>
-          <w:tab w:val="right" w:pos="180"/>
-        </w:tabs>
-        <w:bidi w:val="0"/>
-        <w:spacing w:line="276" w:lineRule="auto"/>
-      </w:pPr>
-    </w:p>
-    <w:p>
-      <w:pPr>
-        <w:tabs>
-          <w:tab w:val="right" w:pos="180"/>
-        </w:tabs>
-        <w:bidi w:val="0"/>
-        <w:spacing w:line="276" w:lineRule="auto"/>
-      </w:pPr>
-    </w:p>
-    <w:p>
-      <w:pPr>
-        <w:tabs>
-          <w:tab w:val="right" w:pos="180"/>
-        </w:tabs>
-        <w:bidi w:val="0"/>
-        <w:spacing w:line="276" w:lineRule="auto"/>
-      </w:pPr>
-    </w:p>
-    <w:p>
-      <w:pPr>
-        <w:tabs>
-          <w:tab w:val="right" w:pos="180"/>
-        </w:tabs>
-        <w:bidi w:val="0"/>
-        <w:spacing w:line="276" w:lineRule="auto"/>
-      </w:pPr>
-    </w:p>
-    <w:p>
-      <w:pPr>
-        <w:tabs>
-          <w:tab w:val="right" w:pos="180"/>
-        </w:tabs>
-        <w:bidi w:val="0"/>
-        <w:spacing w:line="276" w:lineRule="auto"/>
-      </w:pPr>
-    </w:p>
-    <w:p>
-      <w:pPr>
-        <w:tabs>
-          <w:tab w:val="right" w:pos="180"/>
-        </w:tabs>
-        <w:bidi w:val="0"/>
-        <w:spacing w:line="276" w:lineRule="auto"/>
-      </w:pPr>
-    </w:p>
-    <w:p>
-      <w:pPr>
-        <w:tabs>
-          <w:tab w:val="right" w:pos="180"/>
-        </w:tabs>
-        <w:bidi w:val="0"/>
-        <w:spacing w:line="276" w:lineRule="auto"/>
-      </w:pPr>
+      <w:r>
+        <w:t>To see if the data make sense we want to see the connection between the label and most frequent word in that label:</w:t>
+      </w:r>
+    </w:p>
+    <w:p>
+      <w:pPr>
+        <w:tabs>
+          <w:tab w:val="right" w:pos="180"/>
+        </w:tabs>
+        <w:bidi w:val="0"/>
+        <w:spacing w:line="276" w:lineRule="auto"/>
+      </w:pPr>
+      <w:r>
+        <w:t>In the negative label:</w:t>
+      </w:r>
+      <w:r>
+        <w:br/>
+      </w:r>
+      <w:r>
+        <w:rPr>
+          <w:noProof/>
+        </w:rPr>
+        <w:drawing>
+          <wp:inline distT="0" distB="0" distL="0" distR="0" wp14:anchorId="4D4C3E17" wp14:editId="5D3B33AE">
+            <wp:extent cx="5274310" cy="4050665"/>
+            <wp:effectExtent l="0" t="0" r="0" b="0"/>
+            <wp:docPr id="2" name="Picture 2" descr="Chart, histogram&#10;&#10;Description automatically generated"/>
+            <wp:cNvGraphicFramePr>
+              <a:graphicFrameLocks xmlns:a="http://schemas.openxmlformats.org/drawingml/2006/main" noChangeAspect="1"/>
+            </wp:cNvGraphicFramePr>
+            <a:graphic xmlns:a="http://schemas.openxmlformats.org/drawingml/2006/main">
+              <a:graphicData uri="http://schemas.openxmlformats.org/drawingml/2006/picture">
+                <pic:pic xmlns:pic="http://schemas.openxmlformats.org/drawingml/2006/picture">
+                  <pic:nvPicPr>
+                    <pic:cNvPr id="2" name="Picture 2" descr="Chart, histogram&#10;&#10;Description automatically generated"/>
+                    <pic:cNvPicPr/>
+                  </pic:nvPicPr>
+                  <pic:blipFill>
+                    <a:blip r:embed="rId15">
+                      <a:extLst>
+                        <a:ext uri="{28A0092B-C50C-407E-A947-70E740481C1C}">
+                          <a14:useLocalDpi xmlns:a14="http://schemas.microsoft.com/office/drawing/2010/main" val="0"/>
+                        </a:ext>
+                      </a:extLst>
+                    </a:blip>
+                    <a:stretch>
+                      <a:fillRect/>
+                    </a:stretch>
+                  </pic:blipFill>
+                  <pic:spPr>
+                    <a:xfrm>
+                      <a:off x="0" y="0"/>
+                      <a:ext cx="5274310" cy="4050665"/>
+                    </a:xfrm>
+                    <a:prstGeom prst="rect">
+                      <a:avLst/>
+                    </a:prstGeom>
+                  </pic:spPr>
+                </pic:pic>
+              </a:graphicData>
+            </a:graphic>
+          </wp:inline>
+        </w:drawing>
+      </w:r>
+    </w:p>
+    <w:p>
+      <w:pPr>
+        <w:tabs>
+          <w:tab w:val="right" w:pos="180"/>
+        </w:tabs>
+        <w:bidi w:val="0"/>
+        <w:spacing w:line="276" w:lineRule="auto"/>
+      </w:pPr>
+      <w:r>
+        <w:lastRenderedPageBreak/>
+        <w:t>In the positive label:</w:t>
+      </w:r>
+      <w:r>
+        <w:br/>
+      </w:r>
+      <w:r>
+        <w:rPr>
+          <w:noProof/>
+        </w:rPr>
+        <w:drawing>
+          <wp:inline distT="0" distB="0" distL="0" distR="0" wp14:anchorId="1725F599" wp14:editId="13FF2CBA">
+            <wp:extent cx="5463540" cy="4250590"/>
+            <wp:effectExtent l="0" t="0" r="0" b="0"/>
+            <wp:docPr id="1" name="Picture 1" descr="Chart, histogram&#10;&#10;Description automatically generated"/>
+            <wp:cNvGraphicFramePr>
+              <a:graphicFrameLocks xmlns:a="http://schemas.openxmlformats.org/drawingml/2006/main" noChangeAspect="1"/>
+            </wp:cNvGraphicFramePr>
+            <a:graphic xmlns:a="http://schemas.openxmlformats.org/drawingml/2006/main">
+              <a:graphicData uri="http://schemas.openxmlformats.org/drawingml/2006/picture">
+                <pic:pic xmlns:pic="http://schemas.openxmlformats.org/drawingml/2006/picture">
+                  <pic:nvPicPr>
+                    <pic:cNvPr id="1" name="Picture 1" descr="Chart, histogram&#10;&#10;Description automatically generated"/>
+                    <pic:cNvPicPr/>
+                  </pic:nvPicPr>
+                  <pic:blipFill>
+                    <a:blip r:embed="rId16" cstate="print">
+                      <a:extLst>
+                        <a:ext uri="{28A0092B-C50C-407E-A947-70E740481C1C}">
+                          <a14:useLocalDpi xmlns:a14="http://schemas.microsoft.com/office/drawing/2010/main" val="0"/>
+                        </a:ext>
+                      </a:extLst>
+                    </a:blip>
+                    <a:stretch>
+                      <a:fillRect/>
+                    </a:stretch>
+                  </pic:blipFill>
+                  <pic:spPr>
+                    <a:xfrm>
+                      <a:off x="0" y="0"/>
+                      <a:ext cx="5537886" cy="4308430"/>
+                    </a:xfrm>
+                    <a:prstGeom prst="rect">
+                      <a:avLst/>
+                    </a:prstGeom>
+                  </pic:spPr>
+                </pic:pic>
+              </a:graphicData>
+            </a:graphic>
+          </wp:inline>
+        </w:drawing>
+      </w:r>
     </w:p>
     <w:p>
       <w:pPr>
@@ -880,7 +891,14 @@
           <w:u w:val="single"/>
         </w:rPr>
       </w:pPr>
-      <w:r>
+    </w:p>
+    <w:p>
+      <w:pPr>
+        <w:tabs>
+          <w:tab w:val="right" w:pos="180"/>
+        </w:tabs>
+        <w:bidi w:val="0"/>
+        <w:spacing w:line="276" w:lineRule="auto"/>
         <w:rPr>
           <w:b/>
           <w:bCs/>
@@ -888,7 +906,143 @@
           <w:szCs w:val="36"/>
           <w:u w:val="single"/>
         </w:rPr>
-        <w:lastRenderedPageBreak/>
+      </w:pPr>
+    </w:p>
+    <w:p>
+      <w:pPr>
+        <w:tabs>
+          <w:tab w:val="right" w:pos="180"/>
+        </w:tabs>
+        <w:bidi w:val="0"/>
+        <w:spacing w:line="276" w:lineRule="auto"/>
+        <w:rPr>
+          <w:b/>
+          <w:bCs/>
+          <w:sz w:val="36"/>
+          <w:szCs w:val="36"/>
+          <w:u w:val="single"/>
+        </w:rPr>
+      </w:pPr>
+    </w:p>
+    <w:p>
+      <w:pPr>
+        <w:tabs>
+          <w:tab w:val="right" w:pos="180"/>
+        </w:tabs>
+        <w:bidi w:val="0"/>
+        <w:spacing w:line="276" w:lineRule="auto"/>
+        <w:rPr>
+          <w:b/>
+          <w:bCs/>
+          <w:sz w:val="36"/>
+          <w:szCs w:val="36"/>
+          <w:u w:val="single"/>
+        </w:rPr>
+      </w:pPr>
+    </w:p>
+    <w:p>
+      <w:pPr>
+        <w:tabs>
+          <w:tab w:val="right" w:pos="180"/>
+        </w:tabs>
+        <w:bidi w:val="0"/>
+        <w:spacing w:line="276" w:lineRule="auto"/>
+        <w:rPr>
+          <w:b/>
+          <w:bCs/>
+          <w:sz w:val="36"/>
+          <w:szCs w:val="36"/>
+          <w:u w:val="single"/>
+        </w:rPr>
+      </w:pPr>
+    </w:p>
+    <w:p>
+      <w:pPr>
+        <w:tabs>
+          <w:tab w:val="right" w:pos="180"/>
+        </w:tabs>
+        <w:bidi w:val="0"/>
+        <w:spacing w:line="276" w:lineRule="auto"/>
+        <w:rPr>
+          <w:b/>
+          <w:bCs/>
+          <w:sz w:val="36"/>
+          <w:szCs w:val="36"/>
+          <w:u w:val="single"/>
+        </w:rPr>
+      </w:pPr>
+    </w:p>
+    <w:p>
+      <w:pPr>
+        <w:tabs>
+          <w:tab w:val="right" w:pos="180"/>
+        </w:tabs>
+        <w:bidi w:val="0"/>
+        <w:spacing w:line="276" w:lineRule="auto"/>
+        <w:rPr>
+          <w:b/>
+          <w:bCs/>
+          <w:sz w:val="36"/>
+          <w:szCs w:val="36"/>
+          <w:u w:val="single"/>
+        </w:rPr>
+      </w:pPr>
+    </w:p>
+    <w:p>
+      <w:pPr>
+        <w:tabs>
+          <w:tab w:val="right" w:pos="180"/>
+        </w:tabs>
+        <w:bidi w:val="0"/>
+        <w:spacing w:line="276" w:lineRule="auto"/>
+        <w:rPr>
+          <w:b/>
+          <w:bCs/>
+          <w:sz w:val="36"/>
+          <w:szCs w:val="36"/>
+          <w:u w:val="single"/>
+        </w:rPr>
+      </w:pPr>
+    </w:p>
+    <w:p>
+      <w:pPr>
+        <w:tabs>
+          <w:tab w:val="right" w:pos="180"/>
+        </w:tabs>
+        <w:bidi w:val="0"/>
+        <w:spacing w:line="276" w:lineRule="auto"/>
+        <w:rPr>
+          <w:b/>
+          <w:bCs/>
+          <w:sz w:val="36"/>
+          <w:szCs w:val="36"/>
+          <w:u w:val="single"/>
+        </w:rPr>
+      </w:pPr>
+    </w:p>
+    <w:p>
+      <w:pPr>
+        <w:tabs>
+          <w:tab w:val="right" w:pos="180"/>
+        </w:tabs>
+        <w:bidi w:val="0"/>
+        <w:spacing w:line="276" w:lineRule="auto"/>
+        <w:rPr>
+          <w:b/>
+          <w:bCs/>
+          <w:sz w:val="36"/>
+          <w:szCs w:val="36"/>
+          <w:u w:val="single"/>
+        </w:rPr>
+      </w:pPr>
+      <w:r>
+        <w:rPr>
+          <w:b/>
+          <w:bCs/>
+          <w:sz w:val="36"/>
+          <w:szCs w:val="36"/>
+          <w:u w:val="single"/>
+        </w:rPr>
         <w:t>Logistic regression</w:t>
       </w:r>
     </w:p>
@@ -971,7 +1125,7 @@
                     <pic:cNvPicPr/>
                   </pic:nvPicPr>
                   <pic:blipFill>
-                    <a:blip r:embed="rId15"/>
+                    <a:blip r:embed="rId17"/>
                     <a:stretch>
                       <a:fillRect/>
                     </a:stretch>
@@ -1002,15 +1156,7 @@
         <w:jc w:val="both"/>
       </w:pPr>
       <w:r>
-        <w:t xml:space="preserve">We plotted the loss value on the train and validation, </w:t>
-      </w:r>
-      <w:proofErr w:type="gramStart"/>
-      <w:r>
-        <w:t>in order to</w:t>
-      </w:r>
-      <w:proofErr w:type="gramEnd"/>
-      <w:r>
-        <w:t xml:space="preserve"> check we are not over fitting:</w:t>
+        <w:t>We plotted the loss value on the train and validation, in order to check we are not over fitting:</w:t>
       </w:r>
     </w:p>
     <w:p>
@@ -1044,7 +1190,7 @@
                     </pic:cNvPicPr>
                   </pic:nvPicPr>
                   <pic:blipFill>
-                    <a:blip r:embed="rId16" cstate="print">
+                    <a:blip r:embed="rId18" cstate="print">
                       <a:extLst>
                         <a:ext uri="{28A0092B-C50C-407E-A947-70E740481C1C}">
                           <a14:useLocalDpi xmlns:a14="http://schemas.microsoft.com/office/drawing/2010/main" val="0"/>
@@ -1136,7 +1282,7 @@
                     </pic:cNvPicPr>
                   </pic:nvPicPr>
                   <pic:blipFill>
-                    <a:blip r:embed="rId17">
+                    <a:blip r:embed="rId19">
                       <a:extLst>
                         <a:ext uri="{28A0092B-C50C-407E-A947-70E740481C1C}">
                           <a14:useLocalDpi xmlns:a14="http://schemas.microsoft.com/office/drawing/2010/main" val="0"/>
@@ -1189,7 +1335,7 @@
                     </pic:cNvPicPr>
                   </pic:nvPicPr>
                   <pic:blipFill>
-                    <a:blip r:embed="rId18">
+                    <a:blip r:embed="rId20">
                       <a:extLst>
                         <a:ext uri="{28A0092B-C50C-407E-A947-70E740481C1C}">
                           <a14:useLocalDpi xmlns:a14="http://schemas.microsoft.com/office/drawing/2010/main" val="0"/>
@@ -1241,6 +1387,7 @@
         <w:jc w:val="both"/>
       </w:pPr>
       <w:r>
+        <w:lastRenderedPageBreak/>
         <w:t xml:space="preserve">We noticed the recall for </w:t>
       </w:r>
       <w:r>
@@ -1294,7 +1441,7 @@
                     </pic:cNvPicPr>
                   </pic:nvPicPr>
                   <pic:blipFill>
-                    <a:blip r:embed="rId19">
+                    <a:blip r:embed="rId21">
                       <a:extLst>
                         <a:ext uri="{28A0092B-C50C-407E-A947-70E740481C1C}">
                           <a14:useLocalDpi xmlns:a14="http://schemas.microsoft.com/office/drawing/2010/main" val="0"/>
@@ -1342,15 +1489,7 @@
         <w:t>duplicating</w:t>
       </w:r>
       <w:r>
-        <w:t xml:space="preserve"> 1 </w:t>
-      </w:r>
-      <w:proofErr w:type="gramStart"/>
-      <w:r>
-        <w:t>samples</w:t>
-      </w:r>
-      <w:proofErr w:type="gramEnd"/>
-      <w:r>
-        <w:t xml:space="preserve"> in order to balance the data.</w:t>
+        <w:t xml:space="preserve"> 1 samples in order to balance the data.</w:t>
       </w:r>
       <w:r>
         <w:t xml:space="preserve"> We duplicated samples until we got a radio of #0/#1 = 0.9.</w:t>
@@ -1387,7 +1526,7 @@
                     </pic:cNvPicPr>
                   </pic:nvPicPr>
                   <pic:blipFill>
-                    <a:blip r:embed="rId20">
+                    <a:blip r:embed="rId22">
                       <a:extLst>
                         <a:ext uri="{28A0092B-C50C-407E-A947-70E740481C1C}">
                           <a14:useLocalDpi xmlns:a14="http://schemas.microsoft.com/office/drawing/2010/main" val="0"/>
@@ -1426,10 +1565,7 @@
         <w:jc w:val="both"/>
       </w:pPr>
       <w:r>
-        <w:t xml:space="preserve">we run the model again with 80 epochs and we got </w:t>
-      </w:r>
-      <w:r>
-        <w:t>these results:</w:t>
+        <w:t>we run the model again with 80 epochs and we got these results:</w:t>
       </w:r>
     </w:p>
     <w:p>
@@ -1463,7 +1599,7 @@
                     </pic:cNvPicPr>
                   </pic:nvPicPr>
                   <pic:blipFill>
-                    <a:blip r:embed="rId21">
+                    <a:blip r:embed="rId23">
                       <a:extLst>
                         <a:ext uri="{28A0092B-C50C-407E-A947-70E740481C1C}">
                           <a14:useLocalDpi xmlns:a14="http://schemas.microsoft.com/office/drawing/2010/main" val="0"/>
@@ -1516,7 +1652,7 @@
                     </pic:cNvPicPr>
                   </pic:nvPicPr>
                   <pic:blipFill>
-                    <a:blip r:embed="rId22">
+                    <a:blip r:embed="rId24">
                       <a:extLst>
                         <a:ext uri="{28A0092B-C50C-407E-A947-70E740481C1C}">
                           <a14:useLocalDpi xmlns:a14="http://schemas.microsoft.com/office/drawing/2010/main" val="0"/>
@@ -1558,18 +1694,11 @@
         <w:jc w:val="both"/>
       </w:pPr>
       <w:r>
+        <w:lastRenderedPageBreak/>
         <w:t xml:space="preserve">The recall on 1 did increase dramatically, but the </w:t>
       </w:r>
       <w:r>
-        <w:t xml:space="preserve">recall on 0 and precision on 1 decreased too mach. </w:t>
-      </w:r>
-      <w:proofErr w:type="gramStart"/>
-      <w:r>
-        <w:t>So</w:t>
-      </w:r>
-      <w:proofErr w:type="gramEnd"/>
-      <w:r>
-        <w:t xml:space="preserve"> we tried a different method to overcome the imbalance data problem – weighted loss. In the loss function, we gave a mistake on a 1 a higher weight then a mistake on a 0 sample. The weights are set to be 1 over </w:t>
+        <w:t xml:space="preserve">recall on 0 and precision on 1 decreased too mach. So we tried a different method to overcome the imbalance data problem – weighted loss. In the loss function, we gave a mistake on a 1 a higher weight then a mistake on a 0 sample. The weights are set to be 1 over </w:t>
       </w:r>
       <w:r>
         <w:t>the proportional part of the label.</w:t>
@@ -1588,7 +1717,6 @@
         <w:rPr>
           <w:noProof/>
         </w:rPr>
-        <w:lastRenderedPageBreak/>
         <w:drawing>
           <wp:inline distT="0" distB="0" distL="0" distR="0" wp14:anchorId="0717095C" wp14:editId="30021126">
             <wp:extent cx="3183875" cy="227413"/>
@@ -1605,7 +1733,7 @@
                     <pic:cNvPicPr/>
                   </pic:nvPicPr>
                   <pic:blipFill rotWithShape="1">
-                    <a:blip r:embed="rId23"/>
+                    <a:blip r:embed="rId25"/>
                     <a:srcRect b="12883"/>
                     <a:stretch/>
                   </pic:blipFill>
@@ -1662,7 +1790,7 @@
                     <pic:cNvPicPr/>
                   </pic:nvPicPr>
                   <pic:blipFill rotWithShape="1">
-                    <a:blip r:embed="rId24"/>
+                    <a:blip r:embed="rId26"/>
                     <a:srcRect t="7478"/>
                     <a:stretch/>
                   </pic:blipFill>
@@ -1703,16 +1831,7 @@
         <w:t>gave less “extreme” results – the recall of 1 increased less, but the 0 recall only want down a little. As to be expected</w:t>
       </w:r>
       <w:r>
-        <w:t xml:space="preserve"> </w:t>
-      </w:r>
-      <w:r>
-        <w:t xml:space="preserve">(we tackle with </w:t>
-      </w:r>
-      <w:r>
-        <w:t>a</w:t>
-      </w:r>
-      <w:r>
-        <w:t xml:space="preserve"> trade-off between the recall and precision)</w:t>
+        <w:t xml:space="preserve"> (we tackle with a trade-off between the recall and precision)</w:t>
       </w:r>
       <w:r>
         <w:t xml:space="preserve">, the precision of 1 still decreased (but less </w:t>
@@ -1724,13 +1843,7 @@
         <w:t xml:space="preserve"> before).</w:t>
       </w:r>
       <w:r>
-        <w:t xml:space="preserve"> </w:t>
-      </w:r>
-      <w:r>
-        <w:t xml:space="preserve">the accuracy </w:t>
-      </w:r>
-      <w:r>
-        <w:t>stayed at 0.829.</w:t>
+        <w:t xml:space="preserve"> the accuracy stayed at 0.829.</w:t>
       </w:r>
     </w:p>
     <w:p>
@@ -1764,7 +1877,7 @@
                     </pic:cNvPicPr>
                   </pic:nvPicPr>
                   <pic:blipFill>
-                    <a:blip r:embed="rId25">
+                    <a:blip r:embed="rId27">
                       <a:extLst>
                         <a:ext uri="{28A0092B-C50C-407E-A947-70E740481C1C}">
                           <a14:useLocalDpi xmlns:a14="http://schemas.microsoft.com/office/drawing/2010/main" val="0"/>
@@ -1817,7 +1930,7 @@
                     </pic:cNvPicPr>
                   </pic:nvPicPr>
                   <pic:blipFill>
-                    <a:blip r:embed="rId26">
+                    <a:blip r:embed="rId28">
                       <a:extLst>
                         <a:ext uri="{28A0092B-C50C-407E-A947-70E740481C1C}">
                           <a14:useLocalDpi xmlns:a14="http://schemas.microsoft.com/office/drawing/2010/main" val="0"/>
@@ -1884,7 +1997,7 @@
                     </pic:cNvPicPr>
                   </pic:nvPicPr>
                   <pic:blipFill>
-                    <a:blip r:embed="rId27" cstate="print">
+                    <a:blip r:embed="rId29" cstate="print">
                       <a:extLst>
                         <a:ext uri="{28A0092B-C50C-407E-A947-70E740481C1C}">
                           <a14:useLocalDpi xmlns:a14="http://schemas.microsoft.com/office/drawing/2010/main" val="0"/>
@@ -1923,18 +2036,10 @@
         <w:jc w:val="both"/>
       </w:pPr>
       <w:r>
-        <w:t xml:space="preserve">We decided to go through with this </w:t>
-      </w:r>
-      <w:proofErr w:type="gramStart"/>
-      <w:r>
-        <w:t>method</w:t>
-      </w:r>
-      <w:r>
-        <w:t>, but</w:t>
-      </w:r>
-      <w:proofErr w:type="gramEnd"/>
-      <w:r>
-        <w:t xml:space="preserve"> tried to improve it by implementing a dynamic learning rate.</w:t>
+        <w:t>We decided to go through with this method</w:t>
+      </w:r>
+      <w:r>
+        <w:t>, but tried to improve it by implementing a dynamic learning rate.</w:t>
       </w:r>
     </w:p>
     <w:p>
@@ -1975,7 +2080,7 @@
                     </pic:cNvPicPr>
                   </pic:nvPicPr>
                   <pic:blipFill>
-                    <a:blip r:embed="rId28">
+                    <a:blip r:embed="rId30">
                       <a:extLst>
                         <a:ext uri="{28A0092B-C50C-407E-A947-70E740481C1C}">
                           <a14:useLocalDpi xmlns:a14="http://schemas.microsoft.com/office/drawing/2010/main" val="0"/>
@@ -2014,6 +2119,7 @@
         <w:jc w:val="both"/>
       </w:pPr>
       <w:r>
+        <w:lastRenderedPageBreak/>
         <w:t>The results of this run were very close to the results with a static rate.</w:t>
       </w:r>
     </w:p>
@@ -2027,7 +2133,6 @@
         <w:rPr>
           <w:noProof/>
         </w:rPr>
-        <w:lastRenderedPageBreak/>
         <w:drawing>
           <wp:inline distT="0" distB="0" distL="0" distR="0" wp14:anchorId="4189A05A" wp14:editId="7AA67D49">
             <wp:extent cx="3382179" cy="2372035"/>
@@ -2046,7 +2151,7 @@
                     </pic:cNvPicPr>
                   </pic:nvPicPr>
                   <pic:blipFill>
-                    <a:blip r:embed="rId29">
+                    <a:blip r:embed="rId31">
                       <a:extLst>
                         <a:ext uri="{28A0092B-C50C-407E-A947-70E740481C1C}">
                           <a14:useLocalDpi xmlns:a14="http://schemas.microsoft.com/office/drawing/2010/main" val="0"/>
@@ -2145,7 +2250,7 @@
                     <pic:cNvPicPr/>
                   </pic:nvPicPr>
                   <pic:blipFill rotWithShape="1">
-                    <a:blip r:embed="rId30"/>
+                    <a:blip r:embed="rId32"/>
                     <a:srcRect l="1776"/>
                     <a:stretch/>
                   </pic:blipFill>
@@ -2211,7 +2316,7 @@
                     </pic:cNvPicPr>
                   </pic:nvPicPr>
                   <pic:blipFill>
-                    <a:blip r:embed="rId31">
+                    <a:blip r:embed="rId33">
                       <a:extLst>
                         <a:ext uri="{28A0092B-C50C-407E-A947-70E740481C1C}">
                           <a14:useLocalDpi xmlns:a14="http://schemas.microsoft.com/office/drawing/2010/main" val="0"/>
@@ -2270,7 +2375,7 @@
                     </pic:cNvPicPr>
                   </pic:nvPicPr>
                   <pic:blipFill>
-                    <a:blip r:embed="rId32">
+                    <a:blip r:embed="rId34">
                       <a:extLst>
                         <a:ext uri="{28A0092B-C50C-407E-A947-70E740481C1C}">
                           <a14:useLocalDpi xmlns:a14="http://schemas.microsoft.com/office/drawing/2010/main" val="0"/>
@@ -2353,25 +2458,212 @@
     </w:p>
     <w:p>
       <w:pPr>
-        <w:tabs>
-          <w:tab w:val="right" w:pos="180"/>
-        </w:tabs>
-        <w:bidi w:val="0"/>
-        <w:spacing w:line="276" w:lineRule="auto"/>
-        <w:jc w:val="both"/>
-      </w:pPr>
-    </w:p>
-    <w:p>
-      <w:pPr>
-        <w:tabs>
-          <w:tab w:val="right" w:pos="180"/>
-        </w:tabs>
-        <w:bidi w:val="0"/>
-        <w:spacing w:line="276" w:lineRule="auto"/>
-      </w:pPr>
-      <w:r>
-        <w:br w:type="page"/>
-      </w:r>
+        <w:bidi w:val="0"/>
+        <w:spacing w:line="276" w:lineRule="auto"/>
+        <w:jc w:val="both"/>
+      </w:pPr>
+    </w:p>
+    <w:p>
+      <w:pPr>
+        <w:bidi w:val="0"/>
+        <w:spacing w:line="276" w:lineRule="auto"/>
+        <w:jc w:val="both"/>
+      </w:pPr>
+      <w:r>
+        <w:lastRenderedPageBreak/>
+        <w:t xml:space="preserve">Feature Importance – because we normalized the </w:t>
+      </w:r>
+      <w:r>
+        <w:t>data,</w:t>
+      </w:r>
+      <w:r>
+        <w:t xml:space="preserve"> </w:t>
+      </w:r>
+      <w:r>
+        <w:t>and this is a linear model</w:t>
+      </w:r>
+      <w:r>
+        <w:t xml:space="preserve"> we can see which feature got the largest weight</w:t>
+      </w:r>
+      <w:r>
+        <w:t xml:space="preserve">s for negative/ positive: </w:t>
+      </w:r>
+    </w:p>
+    <w:p>
+      <w:pPr>
+        <w:bidi w:val="0"/>
+        <w:spacing w:line="276" w:lineRule="auto"/>
+        <w:jc w:val="both"/>
+      </w:pPr>
+      <w:r>
+        <w:t xml:space="preserve">All the close to 1 </w:t>
+      </w:r>
+      <w:r>
+        <w:t>weights:</w:t>
+      </w:r>
+    </w:p>
+    <w:p>
+      <w:pPr>
+        <w:bidi w:val="0"/>
+        <w:spacing w:line="276" w:lineRule="auto"/>
+        <w:jc w:val="both"/>
+      </w:pPr>
+      <w:r>
+        <w:rPr>
+          <w:noProof/>
+        </w:rPr>
+        <w:drawing>
+          <wp:inline distT="0" distB="0" distL="0" distR="0" wp14:anchorId="4C3571C9" wp14:editId="06799396">
+            <wp:extent cx="5274310" cy="3502025"/>
+            <wp:effectExtent l="0" t="0" r="0" b="0"/>
+            <wp:docPr id="3" name="Picture 3" descr="Chart, bar chart&#10;&#10;Description automatically generated"/>
+            <wp:cNvGraphicFramePr>
+              <a:graphicFrameLocks xmlns:a="http://schemas.openxmlformats.org/drawingml/2006/main" noChangeAspect="1"/>
+            </wp:cNvGraphicFramePr>
+            <a:graphic xmlns:a="http://schemas.openxmlformats.org/drawingml/2006/main">
+              <a:graphicData uri="http://schemas.openxmlformats.org/drawingml/2006/picture">
+                <pic:pic xmlns:pic="http://schemas.openxmlformats.org/drawingml/2006/picture">
+                  <pic:nvPicPr>
+                    <pic:cNvPr id="3" name="Picture 3" descr="Chart, bar chart&#10;&#10;Description automatically generated"/>
+                    <pic:cNvPicPr>
+                      <a:picLocks noChangeAspect="1" noChangeArrowheads="1"/>
+                    </pic:cNvPicPr>
+                  </pic:nvPicPr>
+                  <pic:blipFill>
+                    <a:blip r:embed="rId35" cstate="print">
+                      <a:extLst>
+                        <a:ext uri="{28A0092B-C50C-407E-A947-70E740481C1C}">
+                          <a14:useLocalDpi xmlns:a14="http://schemas.microsoft.com/office/drawing/2010/main" val="0"/>
+                        </a:ext>
+                      </a:extLst>
+                    </a:blip>
+                    <a:srcRect/>
+                    <a:stretch>
+                      <a:fillRect/>
+                    </a:stretch>
+                  </pic:blipFill>
+                  <pic:spPr bwMode="auto">
+                    <a:xfrm>
+                      <a:off x="0" y="0"/>
+                      <a:ext cx="5274310" cy="3502025"/>
+                    </a:xfrm>
+                    <a:prstGeom prst="rect">
+                      <a:avLst/>
+                    </a:prstGeom>
+                    <a:noFill/>
+                    <a:ln>
+                      <a:noFill/>
+                    </a:ln>
+                  </pic:spPr>
+                </pic:pic>
+              </a:graphicData>
+            </a:graphic>
+          </wp:inline>
+        </w:drawing>
+      </w:r>
+    </w:p>
+    <w:p>
+      <w:pPr>
+        <w:bidi w:val="0"/>
+        <w:spacing w:line="276" w:lineRule="auto"/>
+        <w:jc w:val="both"/>
+      </w:pPr>
+    </w:p>
+    <w:p>
+      <w:pPr>
+        <w:bidi w:val="0"/>
+        <w:spacing w:line="276" w:lineRule="auto"/>
+        <w:jc w:val="both"/>
+      </w:pPr>
+      <w:r>
+        <w:t>All the close to -1 weights</w:t>
+      </w:r>
+      <w:r>
+        <w:t>:</w:t>
+      </w:r>
+    </w:p>
+    <w:p>
+      <w:pPr>
+        <w:bidi w:val="0"/>
+        <w:spacing w:line="276" w:lineRule="auto"/>
+        <w:jc w:val="both"/>
+      </w:pPr>
+      <w:r>
+        <w:rPr>
+          <w:noProof/>
+        </w:rPr>
+        <w:drawing>
+          <wp:inline distT="0" distB="0" distL="0" distR="0" wp14:anchorId="6767A803" wp14:editId="3AE817E7">
+            <wp:extent cx="5274310" cy="3495675"/>
+            <wp:effectExtent l="0" t="0" r="0" b="0"/>
+            <wp:docPr id="4" name="Picture 4" descr="Chart&#10;&#10;Description automatically generated"/>
+            <wp:cNvGraphicFramePr>
+              <a:graphicFrameLocks xmlns:a="http://schemas.openxmlformats.org/drawingml/2006/main" noChangeAspect="1"/>
+            </wp:cNvGraphicFramePr>
+            <a:graphic xmlns:a="http://schemas.openxmlformats.org/drawingml/2006/main">
+              <a:graphicData uri="http://schemas.openxmlformats.org/drawingml/2006/picture">
+                <pic:pic xmlns:pic="http://schemas.openxmlformats.org/drawingml/2006/picture">
+                  <pic:nvPicPr>
+                    <pic:cNvPr id="4" name="Picture 4" descr="Chart&#10;&#10;Description automatically generated"/>
+                    <pic:cNvPicPr>
+                      <a:picLocks noChangeAspect="1" noChangeArrowheads="1"/>
+                    </pic:cNvPicPr>
+                  </pic:nvPicPr>
+                  <pic:blipFill>
+                    <a:blip r:embed="rId36" cstate="print">
+                      <a:extLst>
+                        <a:ext uri="{28A0092B-C50C-407E-A947-70E740481C1C}">
+                          <a14:useLocalDpi xmlns:a14="http://schemas.microsoft.com/office/drawing/2010/main" val="0"/>
+                        </a:ext>
+                      </a:extLst>
+                    </a:blip>
+                    <a:srcRect/>
+                    <a:stretch>
+                      <a:fillRect/>
+                    </a:stretch>
+                  </pic:blipFill>
+                  <pic:spPr bwMode="auto">
+                    <a:xfrm>
+                      <a:off x="0" y="0"/>
+                      <a:ext cx="5274310" cy="3495675"/>
+                    </a:xfrm>
+                    <a:prstGeom prst="rect">
+                      <a:avLst/>
+                    </a:prstGeom>
+                    <a:noFill/>
+                    <a:ln>
+                      <a:noFill/>
+                    </a:ln>
+                  </pic:spPr>
+                </pic:pic>
+              </a:graphicData>
+            </a:graphic>
+          </wp:inline>
+        </w:drawing>
+      </w:r>
+    </w:p>
+    <w:p>
+      <w:pPr>
+        <w:bidi w:val="0"/>
+        <w:spacing w:line="276" w:lineRule="auto"/>
+        <w:jc w:val="both"/>
+      </w:pPr>
+    </w:p>
+    <w:p>
+      <w:pPr>
+        <w:bidi w:val="0"/>
+        <w:spacing w:line="276" w:lineRule="auto"/>
+        <w:jc w:val="both"/>
+      </w:pPr>
+    </w:p>
+    <w:p>
+      <w:pPr>
+        <w:tabs>
+          <w:tab w:val="right" w:pos="180"/>
+        </w:tabs>
+        <w:bidi w:val="0"/>
+        <w:spacing w:line="276" w:lineRule="auto"/>
+      </w:pPr>
       <w:r>
         <w:rPr>
           <w:b/>
@@ -2380,7 +2672,6 @@
           <w:szCs w:val="36"/>
           <w:u w:val="single"/>
         </w:rPr>
-        <w:lastRenderedPageBreak/>
         <w:t>MLP – multi layer perceptron</w:t>
       </w:r>
     </w:p>
@@ -2436,7 +2727,7 @@
                     </pic:cNvPicPr>
                   </pic:nvPicPr>
                   <pic:blipFill>
-                    <a:blip r:embed="rId33">
+                    <a:blip r:embed="rId37">
                       <a:extLst>
                         <a:ext uri="{28A0092B-C50C-407E-A947-70E740481C1C}">
                           <a14:useLocalDpi xmlns:a14="http://schemas.microsoft.com/office/drawing/2010/main" val="0"/>
@@ -2494,7 +2785,7 @@
                     </pic:cNvPicPr>
                   </pic:nvPicPr>
                   <pic:blipFill rotWithShape="1">
-                    <a:blip r:embed="rId34">
+                    <a:blip r:embed="rId38">
                       <a:extLst>
                         <a:ext uri="{28A0092B-C50C-407E-A947-70E740481C1C}">
                           <a14:useLocalDpi xmlns:a14="http://schemas.microsoft.com/office/drawing/2010/main" val="0"/>
@@ -2550,7 +2841,7 @@
                     </pic:cNvPicPr>
                   </pic:nvPicPr>
                   <pic:blipFill rotWithShape="1">
-                    <a:blip r:embed="rId35">
+                    <a:blip r:embed="rId39">
                       <a:extLst>
                         <a:ext uri="{28A0092B-C50C-407E-A947-70E740481C1C}">
                           <a14:useLocalDpi xmlns:a14="http://schemas.microsoft.com/office/drawing/2010/main" val="0"/>
@@ -2625,7 +2916,7 @@
                     </pic:cNvPicPr>
                   </pic:nvPicPr>
                   <pic:blipFill>
-                    <a:blip r:embed="rId36">
+                    <a:blip r:embed="rId40">
                       <a:extLst>
                         <a:ext uri="{28A0092B-C50C-407E-A947-70E740481C1C}">
                           <a14:useLocalDpi xmlns:a14="http://schemas.microsoft.com/office/drawing/2010/main" val="0"/>
@@ -2683,7 +2974,7 @@
                     </pic:cNvPicPr>
                   </pic:nvPicPr>
                   <pic:blipFill rotWithShape="1">
-                    <a:blip r:embed="rId37">
+                    <a:blip r:embed="rId41">
                       <a:extLst>
                         <a:ext uri="{28A0092B-C50C-407E-A947-70E740481C1C}">
                           <a14:useLocalDpi xmlns:a14="http://schemas.microsoft.com/office/drawing/2010/main" val="0"/>
@@ -2758,7 +3049,7 @@
                     </pic:cNvPicPr>
                   </pic:nvPicPr>
                   <pic:blipFill>
-                    <a:blip r:embed="rId38">
+                    <a:blip r:embed="rId42">
                       <a:extLst>
                         <a:ext uri="{28A0092B-C50C-407E-A947-70E740481C1C}">
                           <a14:useLocalDpi xmlns:a14="http://schemas.microsoft.com/office/drawing/2010/main" val="0"/>
@@ -2817,7 +3108,7 @@
                     </pic:cNvPicPr>
                   </pic:nvPicPr>
                   <pic:blipFill rotWithShape="1">
-                    <a:blip r:embed="rId39">
+                    <a:blip r:embed="rId43">
                       <a:extLst>
                         <a:ext uri="{28A0092B-C50C-407E-A947-70E740481C1C}">
                           <a14:useLocalDpi xmlns:a14="http://schemas.microsoft.com/office/drawing/2010/main" val="0"/>
@@ -2947,7 +3238,7 @@
                     </pic:cNvPicPr>
                   </pic:nvPicPr>
                   <pic:blipFill rotWithShape="1">
-                    <a:blip r:embed="rId40">
+                    <a:blip r:embed="rId44">
                       <a:extLst>
                         <a:ext uri="{28A0092B-C50C-407E-A947-70E740481C1C}">
                           <a14:useLocalDpi xmlns:a14="http://schemas.microsoft.com/office/drawing/2010/main" val="0"/>
@@ -3072,7 +3363,7 @@
                     </pic:cNvPicPr>
                   </pic:nvPicPr>
                   <pic:blipFill rotWithShape="1">
-                    <a:blip r:embed="rId41" cstate="print">
+                    <a:blip r:embed="rId45" cstate="print">
                       <a:extLst>
                         <a:ext uri="{28A0092B-C50C-407E-A947-70E740481C1C}">
                           <a14:useLocalDpi xmlns:a14="http://schemas.microsoft.com/office/drawing/2010/main" val="0"/>
@@ -3114,17 +3405,7 @@
           <w:szCs w:val="56"/>
           <w:lang w:eastAsia="en-IL"/>
         </w:rPr>
-        <w:t xml:space="preserve">  </w:t>
-      </w:r>
-      <w:r>
-        <w:rPr>
-          <w:rFonts w:ascii="Courier New" w:eastAsia="Times New Roman" w:hAnsi="Courier New" w:cs="Courier New"/>
-          <w:color w:val="000000"/>
-          <w:sz w:val="56"/>
-          <w:szCs w:val="56"/>
-          <w:lang w:eastAsia="en-IL"/>
-        </w:rPr>
-        <w:t>500 epochs</w:t>
+        <w:t xml:space="preserve">  500 epochs</w:t>
       </w:r>
     </w:p>
     <w:p>
@@ -3175,15 +3456,7 @@
         <w:t>duplicating</w:t>
       </w:r>
       <w:r>
-        <w:t xml:space="preserve"> 1 </w:t>
-      </w:r>
-      <w:proofErr w:type="gramStart"/>
-      <w:r>
-        <w:t>samples</w:t>
-      </w:r>
-      <w:proofErr w:type="gramEnd"/>
-      <w:r>
-        <w:t xml:space="preserve"> to get a ratio of #1/#0 = 0.9.</w:t>
+        <w:t xml:space="preserve"> 1 samples to get a ratio of #1/#0 = 0.9.</w:t>
       </w:r>
       <w:r>
         <w:t xml:space="preserve"> this method yielded the following results:</w:t>
@@ -3216,7 +3489,7 @@
                     </pic:cNvPicPr>
                   </pic:nvPicPr>
                   <pic:blipFill>
-                    <a:blip r:embed="rId20">
+                    <a:blip r:embed="rId22">
                       <a:extLst>
                         <a:ext uri="{28A0092B-C50C-407E-A947-70E740481C1C}">
                           <a14:useLocalDpi xmlns:a14="http://schemas.microsoft.com/office/drawing/2010/main" val="0"/>
@@ -3274,7 +3547,7 @@
                     </pic:cNvPicPr>
                   </pic:nvPicPr>
                   <pic:blipFill rotWithShape="1">
-                    <a:blip r:embed="rId42">
+                    <a:blip r:embed="rId46">
                       <a:extLst>
                         <a:ext uri="{28A0092B-C50C-407E-A947-70E740481C1C}">
                           <a14:useLocalDpi xmlns:a14="http://schemas.microsoft.com/office/drawing/2010/main" val="0"/>
@@ -3377,7 +3650,7 @@
                     </pic:cNvPicPr>
                   </pic:nvPicPr>
                   <pic:blipFill rotWithShape="1">
-                    <a:blip r:embed="rId43">
+                    <a:blip r:embed="rId47">
                       <a:extLst>
                         <a:ext uri="{28A0092B-C50C-407E-A947-70E740481C1C}">
                           <a14:useLocalDpi xmlns:a14="http://schemas.microsoft.com/office/drawing/2010/main" val="0"/>
@@ -3433,7 +3706,7 @@
                     </pic:cNvPicPr>
                   </pic:nvPicPr>
                   <pic:blipFill rotWithShape="1">
-                    <a:blip r:embed="rId44">
+                    <a:blip r:embed="rId48">
                       <a:extLst>
                         <a:ext uri="{28A0092B-C50C-407E-A947-70E740481C1C}">
                           <a14:useLocalDpi xmlns:a14="http://schemas.microsoft.com/office/drawing/2010/main" val="0"/>
@@ -3945,7 +4218,7 @@
     <w:lsdException w:name="Unresolved Mention" w:semiHidden="1" w:unhideWhenUsed="1"/>
     <w:lsdException w:name="Smart Link" w:semiHidden="1" w:unhideWhenUsed="1"/>
   </w:latentStyles>
-  <w:style w:type="paragraph" w:default="1" w:styleId="a">
+  <w:style w:type="paragraph" w:default="1" w:styleId="Normal">
     <w:name w:val="Normal"/>
     <w:qFormat/>
     <w:rsid w:val="00E96378"/>
@@ -3953,13 +4226,13 @@
       <w:bidi/>
     </w:pPr>
   </w:style>
-  <w:style w:type="character" w:default="1" w:styleId="a0">
+  <w:style w:type="character" w:default="1" w:styleId="DefaultParagraphFont">
     <w:name w:val="Default Paragraph Font"/>
     <w:uiPriority w:val="1"/>
     <w:semiHidden/>
     <w:unhideWhenUsed/>
   </w:style>
-  <w:style w:type="table" w:default="1" w:styleId="a1">
+  <w:style w:type="table" w:default="1" w:styleId="TableNormal">
     <w:name w:val="Normal Table"/>
     <w:uiPriority w:val="99"/>
     <w:semiHidden/>
@@ -3974,16 +4247,16 @@
       </w:tblCellMar>
     </w:tblPr>
   </w:style>
-  <w:style w:type="numbering" w:default="1" w:styleId="a2">
+  <w:style w:type="numbering" w:default="1" w:styleId="NoList">
     <w:name w:val="No List"/>
     <w:uiPriority w:val="99"/>
     <w:semiHidden/>
     <w:unhideWhenUsed/>
   </w:style>
-  <w:style w:type="paragraph" w:styleId="HTML">
+  <w:style w:type="paragraph" w:styleId="HTMLPreformatted">
     <w:name w:val="HTML Preformatted"/>
-    <w:basedOn w:val="a"/>
-    <w:link w:val="HTML0"/>
+    <w:basedOn w:val="Normal"/>
+    <w:link w:val="HTMLPreformattedChar"/>
     <w:uiPriority w:val="99"/>
     <w:unhideWhenUsed/>
     <w:rsid w:val="00202DCA"/>
@@ -4015,10 +4288,10 @@
       <w:szCs w:val="20"/>
     </w:rPr>
   </w:style>
-  <w:style w:type="character" w:customStyle="1" w:styleId="HTML0">
-    <w:name w:val="HTML מעוצב מראש תו"/>
-    <w:basedOn w:val="a0"/>
-    <w:link w:val="HTML"/>
+  <w:style w:type="character" w:customStyle="1" w:styleId="HTMLPreformattedChar">
+    <w:name w:val="HTML Preformatted Char"/>
+    <w:basedOn w:val="DefaultParagraphFont"/>
+    <w:link w:val="HTMLPreformatted"/>
     <w:uiPriority w:val="99"/>
     <w:rsid w:val="00202DCA"/>
     <w:rPr>
@@ -4027,10 +4300,10 @@
       <w:szCs w:val="20"/>
     </w:rPr>
   </w:style>
-  <w:style w:type="paragraph" w:styleId="a3">
+  <w:style w:type="paragraph" w:styleId="Header">
     <w:name w:val="header"/>
-    <w:basedOn w:val="a"/>
-    <w:link w:val="a4"/>
+    <w:basedOn w:val="Normal"/>
+    <w:link w:val="HeaderChar"/>
     <w:uiPriority w:val="99"/>
     <w:unhideWhenUsed/>
     <w:rsid w:val="00447436"/>
@@ -4042,17 +4315,17 @@
       <w:spacing w:after="0" w:line="240" w:lineRule="auto"/>
     </w:pPr>
   </w:style>
-  <w:style w:type="character" w:customStyle="1" w:styleId="a4">
-    <w:name w:val="כותרת עליונה תו"/>
-    <w:basedOn w:val="a0"/>
-    <w:link w:val="a3"/>
+  <w:style w:type="character" w:customStyle="1" w:styleId="HeaderChar">
+    <w:name w:val="Header Char"/>
+    <w:basedOn w:val="DefaultParagraphFont"/>
+    <w:link w:val="Header"/>
     <w:uiPriority w:val="99"/>
     <w:rsid w:val="00447436"/>
   </w:style>
-  <w:style w:type="paragraph" w:styleId="a5">
+  <w:style w:type="paragraph" w:styleId="Footer">
     <w:name w:val="footer"/>
-    <w:basedOn w:val="a"/>
-    <w:link w:val="a6"/>
+    <w:basedOn w:val="Normal"/>
+    <w:link w:val="FooterChar"/>
     <w:uiPriority w:val="99"/>
     <w:unhideWhenUsed/>
     <w:rsid w:val="00447436"/>
@@ -4064,10 +4337,10 @@
       <w:spacing w:after="0" w:line="240" w:lineRule="auto"/>
     </w:pPr>
   </w:style>
-  <w:style w:type="character" w:customStyle="1" w:styleId="a6">
-    <w:name w:val="כותרת תחתונה תו"/>
-    <w:basedOn w:val="a0"/>
-    <w:link w:val="a5"/>
+  <w:style w:type="character" w:customStyle="1" w:styleId="FooterChar">
+    <w:name w:val="Footer Char"/>
+    <w:basedOn w:val="DefaultParagraphFont"/>
+    <w:link w:val="Footer"/>
     <w:uiPriority w:val="99"/>
     <w:rsid w:val="00447436"/>
   </w:style>

</xml_diff>